<commit_message>
update db and user scenarios
</commit_message>
<xml_diff>
--- a/working-doc/user-scenarios.docx
+++ b/working-doc/user-scenarios.docx
@@ -54,9 +54,15 @@
           <w:ilvl w:val="0"/>
           <w:numId w:val="1"/>
         </w:numPr>
+        <w:rPr>
+          <w:color w:val="00B050"/>
+        </w:rPr>
       </w:pPr>
       <w:r>
         <w:t>Добавить строки в выборку</w:t>
+      </w:r>
+      <w:r>
+        <w:t xml:space="preserve"> </w:t>
       </w:r>
     </w:p>
     <w:p>
@@ -114,9 +120,15 @@
           <w:ilvl w:val="0"/>
           <w:numId w:val="1"/>
         </w:numPr>
+        <w:rPr>
+          <w:color w:val="00B050"/>
+        </w:rPr>
       </w:pPr>
       <w:r>
         <w:t>Просмотреть выбранные решения</w:t>
+      </w:r>
+      <w:r>
+        <w:t xml:space="preserve"> </w:t>
       </w:r>
     </w:p>
     <w:p>
@@ -126,9 +138,15 @@
           <w:ilvl w:val="0"/>
           <w:numId w:val="1"/>
         </w:numPr>
+        <w:rPr>
+          <w:color w:val="00B050"/>
+        </w:rPr>
       </w:pPr>
       <w:r>
         <w:t>Просмотреть статистику обучения решателей на выборке</w:t>
+      </w:r>
+      <w:r>
+        <w:t xml:space="preserve"> </w:t>
       </w:r>
     </w:p>
     <w:p>
@@ -138,9 +156,15 @@
           <w:ilvl w:val="0"/>
           <w:numId w:val="1"/>
         </w:numPr>
+        <w:rPr>
+          <w:color w:val="00B050"/>
+        </w:rPr>
       </w:pPr>
       <w:r>
         <w:t>Провести автоматическое обучение нескольких решателей</w:t>
+      </w:r>
+      <w:r>
+        <w:t xml:space="preserve"> </w:t>
       </w:r>
     </w:p>
     <w:p>
@@ -198,9 +222,15 @@
         <w:pBdr>
           <w:bottom w:val="double" w:sz="6" w:space="1" w:color="auto"/>
         </w:pBdr>
+        <w:rPr>
+          <w:color w:val="00B050"/>
+        </w:rPr>
       </w:pPr>
       <w:r>
         <w:t>Просмотреть информацию о преобразовании параметров</w:t>
+      </w:r>
+      <w:r>
+        <w:t xml:space="preserve"> </w:t>
       </w:r>
     </w:p>
     <w:p>
@@ -437,6 +467,9 @@
       <w:r>
         <w:t>Решения</w:t>
       </w:r>
+      <w:r>
+        <w:t xml:space="preserve"> </w:t>
+      </w:r>
     </w:p>
     <w:p>
       <w:pPr>
@@ -592,10 +625,40 @@
       <w:r>
         <w:t>Создать задачу</w:t>
       </w:r>
+      <w:r>
+        <w:t xml:space="preserve"> </w:t>
+      </w:r>
     </w:p>
     <w:p>
       <w:r>
         <w:t>Нажать на кнопку «Создать задачу». Откроется окно:</w:t>
+      </w:r>
+    </w:p>
+    <w:p>
+      <w:pPr>
+        <w:rPr>
+          <w:color w:val="000000" w:themeColor="text1"/>
+        </w:rPr>
+      </w:pPr>
+      <w:r>
+        <w:rPr>
+          <w:color w:val="000000" w:themeColor="text1"/>
+        </w:rPr>
+        <w:t xml:space="preserve">На основании данных из выборки заполняется таблица параметров. Имя параметров можно менять.  Добавлять комментарий. Тип данных – Целочисленный, Действительный, Перечисленный. Тип формируется автоматически, можно поменять </w:t>
+      </w:r>
+      <w:proofErr w:type="gramStart"/>
+      <w:r>
+        <w:rPr>
+          <w:color w:val="000000" w:themeColor="text1"/>
+        </w:rPr>
+        <w:t>на</w:t>
+      </w:r>
+      <w:proofErr w:type="gramEnd"/>
+      <w:r>
+        <w:rPr>
+          <w:color w:val="000000" w:themeColor="text1"/>
+        </w:rPr>
+        <w:t xml:space="preserve"> более общий. Тип параметра – Входной, Выходной, Не включен (в выборку).</w:t>
       </w:r>
     </w:p>
     <w:tbl>
@@ -627,162 +690,6 @@
           </w:p>
           <w:p>
             <w:r>
-              <w:t>Входные параметры:</w:t>
-            </w:r>
-          </w:p>
-          <w:p>
-            <w:pPr>
-              <w:pStyle w:val="a5"/>
-              <w:numPr>
-                <w:ilvl w:val="0"/>
-                <w:numId w:val="6"/>
-              </w:numPr>
-            </w:pPr>
-            <w:r>
-              <w:rPr>
-                <w:i/>
-              </w:rPr>
-              <w:t>Имя</w:t>
-            </w:r>
-            <w:r>
-              <w:t xml:space="preserve"> </w:t>
-            </w:r>
-            <w:r>
-              <w:rPr>
-                <w:lang w:val="en-US"/>
-              </w:rPr>
-              <w:t>{</w:t>
-            </w:r>
-            <w:r>
-              <w:t>Тип</w:t>
-            </w:r>
-            <w:r>
-              <w:rPr>
-                <w:lang w:val="en-US"/>
-              </w:rPr>
-              <w:t>}</w:t>
-            </w:r>
-            <w:r>
-              <w:t xml:space="preserve"> </w:t>
-            </w:r>
-            <w:r>
-              <w:rPr>
-                <w:i/>
-              </w:rPr>
-              <w:t>Комментарий</w:t>
-            </w:r>
-            <w:r>
-              <w:t xml:space="preserve"> </w:t>
-            </w:r>
-            <w:r>
-              <w:rPr>
-                <w:lang w:val="en-US"/>
-              </w:rPr>
-              <w:t>[x]</w:t>
-            </w:r>
-          </w:p>
-          <w:p>
-            <w:pPr>
-              <w:pStyle w:val="a5"/>
-              <w:numPr>
-                <w:ilvl w:val="0"/>
-                <w:numId w:val="6"/>
-              </w:numPr>
-            </w:pPr>
-            <w:r>
-              <w:rPr>
-                <w:i/>
-              </w:rPr>
-              <w:t>Имя</w:t>
-            </w:r>
-            <w:r>
-              <w:t xml:space="preserve"> </w:t>
-            </w:r>
-            <w:r>
-              <w:rPr>
-                <w:lang w:val="en-US"/>
-              </w:rPr>
-              <w:t>{</w:t>
-            </w:r>
-            <w:r>
-              <w:t>Тип</w:t>
-            </w:r>
-            <w:r>
-              <w:rPr>
-                <w:lang w:val="en-US"/>
-              </w:rPr>
-              <w:t>}</w:t>
-            </w:r>
-            <w:r>
-              <w:t xml:space="preserve"> </w:t>
-            </w:r>
-            <w:r>
-              <w:rPr>
-                <w:i/>
-              </w:rPr>
-              <w:t>Комментарий</w:t>
-            </w:r>
-            <w:r>
-              <w:t xml:space="preserve"> </w:t>
-            </w:r>
-            <w:r>
-              <w:rPr>
-                <w:lang w:val="en-US"/>
-              </w:rPr>
-              <w:t>[x]</w:t>
-            </w:r>
-          </w:p>
-          <w:p>
-            <w:pPr>
-              <w:ind w:left="360"/>
-            </w:pPr>
-            <w:r>
-              <w:rPr>
-                <w:lang w:val="en-US"/>
-              </w:rPr>
-              <w:t>[+]</w:t>
-            </w:r>
-          </w:p>
-          <w:p>
-            <w:r>
-              <w:t xml:space="preserve">Выходной параметр: </w:t>
-            </w:r>
-            <w:r>
-              <w:rPr>
-                <w:i/>
-              </w:rPr>
-              <w:t>Имя</w:t>
-            </w:r>
-            <w:r>
-              <w:t xml:space="preserve"> </w:t>
-            </w:r>
-            <w:r>
-              <w:rPr>
-                <w:lang w:val="en-US"/>
-              </w:rPr>
-              <w:t>{</w:t>
-            </w:r>
-            <w:r>
-              <w:t>Тип</w:t>
-            </w:r>
-            <w:r>
-              <w:rPr>
-                <w:lang w:val="en-US"/>
-              </w:rPr>
-              <w:t>}</w:t>
-            </w:r>
-            <w:r>
-              <w:t xml:space="preserve"> </w:t>
-            </w:r>
-            <w:r>
-              <w:rPr>
-                <w:i/>
-              </w:rPr>
-              <w:t>Комментарий</w:t>
-            </w:r>
-          </w:p>
-          <w:p>
-            <w:r>
               <w:t>Выборки:</w:t>
             </w:r>
           </w:p>
@@ -801,7 +708,24 @@
               <w:t>Имя</w:t>
             </w:r>
             <w:r>
-              <w:t xml:space="preserve"> Файл </w:t>
+              <w:t xml:space="preserve"> </w:t>
+            </w:r>
+            <w:r>
+              <w:rPr>
+                <w:i/>
+              </w:rPr>
+              <w:t>Разделитель</w:t>
+            </w:r>
+            <w:proofErr w:type="gramStart"/>
+            <w:r>
+              <w:t xml:space="preserve">  (.) </w:t>
+            </w:r>
+            <w:proofErr w:type="gramEnd"/>
+            <w:r>
+              <w:t xml:space="preserve">Заголовок Объем </w:t>
+            </w:r>
+            <w:r>
+              <w:t xml:space="preserve">Файл </w:t>
             </w:r>
             <w:r>
               <w:t>[</w:t>
@@ -810,9 +734,6 @@
               <w:t>…</w:t>
             </w:r>
             <w:r>
-              <w:rPr>
-                <w:lang w:val="en-US"/>
-              </w:rPr>
               <w:t xml:space="preserve">] </w:t>
             </w:r>
             <w:r>
@@ -834,6 +755,218 @@
             </w:pPr>
             <w:r>
               <w:t>[+]</w:t>
+            </w:r>
+          </w:p>
+          <w:p>
+            <w:r>
+              <w:t>Параметры:</w:t>
+            </w:r>
+          </w:p>
+          <w:p>
+            <w:pPr>
+              <w:pStyle w:val="a5"/>
+              <w:numPr>
+                <w:ilvl w:val="0"/>
+                <w:numId w:val="14"/>
+              </w:numPr>
+            </w:pPr>
+            <w:r>
+              <w:rPr>
+                <w:i/>
+              </w:rPr>
+              <w:t xml:space="preserve">Имя </w:t>
+            </w:r>
+            <w:r>
+              <w:t>{</w:t>
+            </w:r>
+            <w:r>
+              <w:t>Тип</w:t>
+            </w:r>
+            <w:r>
+              <w:t xml:space="preserve"> </w:t>
+            </w:r>
+            <w:r>
+              <w:t>данных</w:t>
+            </w:r>
+            <w:r>
+              <w:t>}</w:t>
+            </w:r>
+            <w:r>
+              <w:t xml:space="preserve"> </w:t>
+            </w:r>
+            <w:r>
+              <w:rPr>
+                <w:i/>
+              </w:rPr>
+              <w:t>Комментарий</w:t>
+            </w:r>
+            <w:r>
+              <w:t xml:space="preserve"> {</w:t>
+            </w:r>
+            <w:r>
+              <w:t>Тип параметра</w:t>
+            </w:r>
+            <w:r>
+              <w:t>}</w:t>
+            </w:r>
+            <w:r>
+              <w:t xml:space="preserve"> </w:t>
+            </w:r>
+          </w:p>
+          <w:p>
+            <w:pPr>
+              <w:pStyle w:val="a5"/>
+              <w:numPr>
+                <w:ilvl w:val="0"/>
+                <w:numId w:val="14"/>
+              </w:numPr>
+            </w:pPr>
+            <w:r>
+              <w:rPr>
+                <w:i/>
+              </w:rPr>
+              <w:t xml:space="preserve">Имя </w:t>
+            </w:r>
+            <w:r>
+              <w:t>{</w:t>
+            </w:r>
+            <w:r>
+              <w:t>Тип</w:t>
+            </w:r>
+            <w:r>
+              <w:t xml:space="preserve"> данных</w:t>
+            </w:r>
+            <w:r>
+              <w:t>}</w:t>
+            </w:r>
+            <w:r>
+              <w:t xml:space="preserve"> </w:t>
+            </w:r>
+            <w:r>
+              <w:rPr>
+                <w:i/>
+              </w:rPr>
+              <w:t>Комментарий</w:t>
+            </w:r>
+            <w:r>
+              <w:t xml:space="preserve"> </w:t>
+            </w:r>
+            <w:r>
+              <w:t>{</w:t>
+            </w:r>
+            <w:r>
+              <w:t>Тип параметра</w:t>
+            </w:r>
+            <w:r>
+              <w:t>}</w:t>
+            </w:r>
+          </w:p>
+          <w:p>
+            <w:pPr>
+              <w:pStyle w:val="a5"/>
+              <w:numPr>
+                <w:ilvl w:val="0"/>
+                <w:numId w:val="14"/>
+              </w:numPr>
+            </w:pPr>
+            <w:r>
+              <w:rPr>
+                <w:i/>
+              </w:rPr>
+              <w:t xml:space="preserve">Имя </w:t>
+            </w:r>
+            <w:r>
+              <w:t>{</w:t>
+            </w:r>
+            <w:r>
+              <w:t>Тип</w:t>
+            </w:r>
+            <w:r>
+              <w:t xml:space="preserve"> </w:t>
+            </w:r>
+            <w:r>
+              <w:t>данных</w:t>
+            </w:r>
+            <w:r>
+              <w:t>}</w:t>
+            </w:r>
+            <w:r>
+              <w:t xml:space="preserve"> </w:t>
+            </w:r>
+            <w:r>
+              <w:rPr>
+                <w:i/>
+              </w:rPr>
+              <w:t>Комментарий</w:t>
+            </w:r>
+            <w:r>
+              <w:rPr>
+                <w:i/>
+              </w:rPr>
+              <w:t xml:space="preserve"> </w:t>
+            </w:r>
+            <w:r>
+              <w:t>{</w:t>
+            </w:r>
+            <w:r>
+              <w:t>Тип параметра</w:t>
+            </w:r>
+            <w:r>
+              <w:t>}</w:t>
+            </w:r>
+          </w:p>
+          <w:p>
+            <w:pPr>
+              <w:pStyle w:val="a5"/>
+              <w:numPr>
+                <w:ilvl w:val="0"/>
+                <w:numId w:val="14"/>
+              </w:numPr>
+            </w:pPr>
+            <w:r>
+              <w:rPr>
+                <w:i/>
+              </w:rPr>
+              <w:t xml:space="preserve">Имя </w:t>
+            </w:r>
+            <w:r>
+              <w:t>{</w:t>
+            </w:r>
+            <w:r>
+              <w:t>Тип</w:t>
+            </w:r>
+            <w:r>
+              <w:t xml:space="preserve"> </w:t>
+            </w:r>
+            <w:r>
+              <w:t>данных</w:t>
+            </w:r>
+            <w:r>
+              <w:t>}</w:t>
+            </w:r>
+            <w:r>
+              <w:t xml:space="preserve"> </w:t>
+            </w:r>
+            <w:r>
+              <w:rPr>
+                <w:i/>
+              </w:rPr>
+              <w:t>Комментарий</w:t>
+            </w:r>
+            <w:r>
+              <w:rPr>
+                <w:i/>
+              </w:rPr>
+              <w:t xml:space="preserve"> </w:t>
+            </w:r>
+            <w:r>
+              <w:t>{</w:t>
+            </w:r>
+            <w:r>
+              <w:t>Тип параметра</w:t>
+            </w:r>
+            <w:r>
+              <w:t>}</w:t>
             </w:r>
           </w:p>
           <w:p>
@@ -867,16 +1000,27 @@
       <w:r>
         <w:t>Создать выборку</w:t>
       </w:r>
-    </w:p>
-    <w:p>
-      <w:r>
-        <w:t xml:space="preserve">Правый щелчок на «Выборки» в дереве задач </w:t>
+      <w:r>
+        <w:t xml:space="preserve"> </w:t>
+      </w:r>
+    </w:p>
+    <w:p>
+      <w:r>
+        <w:t>Правый щелчок на «Выборки» в дереве задач</w:t>
+      </w:r>
+      <w:proofErr w:type="gramStart"/>
+      <w:r>
+        <w:t xml:space="preserve"> </w:t>
       </w:r>
       <w:r>
         <w:t xml:space="preserve">&gt; </w:t>
       </w:r>
       <w:r>
-        <w:t>Создать выборку. Откроется окно:</w:t>
+        <w:t>С</w:t>
+      </w:r>
+      <w:proofErr w:type="gramEnd"/>
+      <w:r>
+        <w:t>оздать выборку. Откроется окно:</w:t>
       </w:r>
     </w:p>
     <w:tbl>
@@ -894,11 +1038,6 @@
             <w:tcW w:w="9345" w:type="dxa"/>
           </w:tcPr>
           <w:p>
-            <w:pPr>
-              <w:rPr>
-                <w:lang w:val="en-US"/>
-              </w:rPr>
-            </w:pPr>
             <w:r>
               <w:rPr>
                 <w:i/>
@@ -906,50 +1045,55 @@
               <w:t>Имя</w:t>
             </w:r>
             <w:r>
-              <w:t xml:space="preserve"> Файл</w:t>
-            </w:r>
-            <w:r>
-              <w:rPr>
-                <w:lang w:val="en-US"/>
-              </w:rPr>
               <w:t xml:space="preserve"> </w:t>
             </w:r>
             <w:r>
+              <w:rPr>
+                <w:i/>
+              </w:rPr>
+              <w:t>Разделитель</w:t>
+            </w:r>
+            <w:proofErr w:type="gramStart"/>
+            <w:r>
+              <w:t xml:space="preserve">  (.) </w:t>
+            </w:r>
+            <w:proofErr w:type="gramEnd"/>
+            <w:r>
+              <w:t>Заголовок</w:t>
+            </w:r>
+            <w:r>
+              <w:t xml:space="preserve"> Объем </w:t>
+            </w:r>
+            <w:r>
+              <w:t>Файл</w:t>
+            </w:r>
+            <w:r>
+              <w:t xml:space="preserve"> </w:t>
+            </w:r>
+            <w:r>
               <w:t>[</w:t>
             </w:r>
             <w:r>
               <w:t>…</w:t>
             </w:r>
             <w:r>
-              <w:rPr>
-                <w:lang w:val="en-US"/>
-              </w:rPr>
               <w:t>]</w:t>
             </w:r>
           </w:p>
           <w:p>
             <w:r>
-              <w:rPr>
-                <w:lang w:val="en-US"/>
-              </w:rPr>
               <w:t>[</w:t>
             </w:r>
             <w:r>
               <w:t>Создать</w:t>
             </w:r>
             <w:r>
-              <w:rPr>
-                <w:lang w:val="en-US"/>
-              </w:rPr>
               <w:t>] [</w:t>
             </w:r>
             <w:r>
               <w:t>Отмена</w:t>
             </w:r>
             <w:r>
-              <w:rPr>
-                <w:lang w:val="en-US"/>
-              </w:rPr>
               <w:t>]</w:t>
             </w:r>
           </w:p>
@@ -993,71 +1137,24 @@
     </w:p>
     <w:p>
       <w:r>
-        <w:t xml:space="preserve">Правый щелчок по выборке в дереве задач </w:t>
+        <w:t>Правый щелчок по выборке в дереве задач</w:t>
+      </w:r>
+      <w:proofErr w:type="gramStart"/>
+      <w:r>
+        <w:t xml:space="preserve"> </w:t>
       </w:r>
       <w:r>
         <w:t xml:space="preserve">&gt; </w:t>
       </w:r>
       <w:r>
-        <w:t>Добавить данные. Откроется диалог  выбора файла. Процесс загрузки заканчивается сообщением о том, сколько записей добавлено в выборку.</w:t>
-      </w:r>
-    </w:p>
-    <w:p>
-      <w:pPr>
-        <w:pStyle w:val="1"/>
-        <w:numPr>
-          <w:ilvl w:val="0"/>
-          <w:numId w:val="5"/>
-        </w:numPr>
-      </w:pPr>
-      <w:r>
-        <w:t>Удалить задачу</w:t>
-      </w:r>
-    </w:p>
-    <w:p>
-      <w:r>
-        <w:t xml:space="preserve">Правый щелчок по задаче в дереве задач </w:t>
-      </w:r>
-      <w:r>
-        <w:t xml:space="preserve">&gt; </w:t>
-      </w:r>
-      <w:r>
-        <w:t>Удалить</w:t>
-      </w:r>
-    </w:p>
-    <w:p>
-      <w:pPr>
-        <w:pStyle w:val="1"/>
-        <w:numPr>
-          <w:ilvl w:val="0"/>
-          <w:numId w:val="5"/>
-        </w:numPr>
-      </w:pPr>
-      <w:r>
-        <w:t>Создать решатель под конкретную задачу</w:t>
-      </w:r>
-    </w:p>
-    <w:p>
-      <w:r>
-        <w:t xml:space="preserve">Дерево задач </w:t>
-      </w:r>
-      <w:r>
-        <w:t xml:space="preserve">&gt; </w:t>
-      </w:r>
-      <w:r>
-        <w:t xml:space="preserve">Задача </w:t>
-      </w:r>
-      <w:r>
-        <w:t xml:space="preserve">&gt; </w:t>
-      </w:r>
-      <w:r>
-        <w:t xml:space="preserve">Решатели. Правый клик </w:t>
-      </w:r>
-      <w:r>
-        <w:t xml:space="preserve">&gt; </w:t>
-      </w:r>
-      <w:r>
-        <w:t>Создать. Откроется окно:</w:t>
+        <w:t>Д</w:t>
+      </w:r>
+      <w:proofErr w:type="gramEnd"/>
+      <w:r>
+        <w:t xml:space="preserve">обавить данные. </w:t>
+      </w:r>
+      <w:r>
+        <w:t>Откроется окно:</w:t>
       </w:r>
     </w:p>
     <w:tbl>
@@ -1075,40 +1172,227 @@
             <w:tcW w:w="9571" w:type="dxa"/>
           </w:tcPr>
           <w:p>
+            <w:r>
+              <w:rPr>
+                <w:i/>
+              </w:rPr>
+              <w:t xml:space="preserve">Имя выборки – </w:t>
+            </w:r>
+            <w:r>
+              <w:t>Имя родительской выборки</w:t>
+            </w:r>
+          </w:p>
+          <w:p>
             <w:pPr>
+              <w:pStyle w:val="a5"/>
+              <w:numPr>
+                <w:ilvl w:val="0"/>
+                <w:numId w:val="16"/>
+              </w:numPr>
+            </w:pPr>
+            <w:r>
               <w:rPr>
                 <w:i/>
               </w:rPr>
+              <w:t>Разделитель</w:t>
+            </w:r>
+            <w:proofErr w:type="gramStart"/>
+            <w:r>
+              <w:t xml:space="preserve">  (.) </w:t>
+            </w:r>
+            <w:proofErr w:type="gramEnd"/>
+            <w:r>
+              <w:t>Заголовок Объем Файл</w:t>
+            </w:r>
+            <w:r>
+              <w:t xml:space="preserve"> </w:t>
+            </w:r>
+            <w:r>
+              <w:t>[</w:t>
+            </w:r>
+            <w:r>
+              <w:t>…</w:t>
+            </w:r>
+            <w:r>
+              <w:t>]</w:t>
+            </w:r>
+            <w:r>
+              <w:t xml:space="preserve"> [</w:t>
+            </w:r>
+            <w:r>
+              <w:rPr>
+                <w:lang w:val="en-US"/>
+              </w:rPr>
+              <w:t>x</w:t>
+            </w:r>
+            <w:r>
+              <w:t>]</w:t>
+            </w:r>
+          </w:p>
+          <w:p>
+            <w:pPr>
+              <w:pStyle w:val="a5"/>
+              <w:numPr>
+                <w:ilvl w:val="0"/>
+                <w:numId w:val="16"/>
+              </w:numPr>
             </w:pPr>
             <w:r>
               <w:rPr>
                 <w:i/>
               </w:rPr>
-              <w:t>Название решателя</w:t>
-            </w:r>
-          </w:p>
-          <w:p>
-            <w:r>
-              <w:t>{</w:t>
-            </w:r>
-            <w:r>
-              <w:t>Тип решателя</w:t>
-            </w:r>
-            <w:r>
-              <w:t>}</w:t>
-            </w:r>
-          </w:p>
-          <w:p>
-            <w:r>
-              <w:t>Параметры решателя:</w:t>
+              <w:t>Разделитель</w:t>
+            </w:r>
+            <w:proofErr w:type="gramStart"/>
+            <w:r>
+              <w:t xml:space="preserve">  (.) </w:t>
+            </w:r>
+            <w:proofErr w:type="gramEnd"/>
+            <w:r>
+              <w:t>Заголовок Объем Файл […] [</w:t>
+            </w:r>
+            <w:r>
+              <w:rPr>
+                <w:lang w:val="en-US"/>
+              </w:rPr>
+              <w:t>x</w:t>
+            </w:r>
+            <w:r>
+              <w:t>]</w:t>
+            </w:r>
+          </w:p>
+          <w:p>
+            <w:pPr>
+              <w:ind w:left="360"/>
+              <w:rPr>
+                <w:lang w:val="en-US"/>
+              </w:rPr>
+            </w:pPr>
+            <w:r>
+              <w:rPr>
+                <w:lang w:val="en-US"/>
+              </w:rPr>
+              <w:t>[+]</w:t>
+            </w:r>
+          </w:p>
+          <w:p>
+            <w:pPr>
+              <w:rPr>
+                <w:lang w:val="en-US"/>
+              </w:rPr>
+            </w:pPr>
+            <w:r>
+              <w:rPr>
+                <w:lang w:val="en-US"/>
+              </w:rPr>
+              <w:t>[</w:t>
+            </w:r>
+            <w:r>
+              <w:t>Создать</w:t>
+            </w:r>
+            <w:r>
+              <w:rPr>
+                <w:lang w:val="en-US"/>
+              </w:rPr>
+              <w:t>] [</w:t>
+            </w:r>
+            <w:r>
+              <w:t>Отмена</w:t>
+            </w:r>
+            <w:r>
+              <w:rPr>
+                <w:lang w:val="en-US"/>
+              </w:rPr>
+              <w:t>]</w:t>
             </w:r>
           </w:p>
         </w:tc>
       </w:tr>
     </w:tbl>
     <w:p>
-      <w:r>
-        <w:t>Для персептрона:</w:t>
+      <w:pPr>
+        <w:spacing w:before="240"/>
+      </w:pPr>
+      <w:r>
+        <w:t xml:space="preserve"> Новая выборка </w:t>
+      </w:r>
+      <w:r>
+        <w:t>создается</w:t>
+      </w:r>
+      <w:r>
+        <w:t xml:space="preserve"> </w:t>
+      </w:r>
+      <w:r>
+        <w:t xml:space="preserve">на основании значений родительской выборки и содержания выбранных файлов. </w:t>
+      </w:r>
+    </w:p>
+    <w:p>
+      <w:pPr>
+        <w:pStyle w:val="1"/>
+        <w:numPr>
+          <w:ilvl w:val="0"/>
+          <w:numId w:val="5"/>
+        </w:numPr>
+      </w:pPr>
+      <w:r>
+        <w:t>Удалить задачу</w:t>
+      </w:r>
+    </w:p>
+    <w:p>
+      <w:r>
+        <w:t>Правый щелчок по задаче в дереве задач</w:t>
+      </w:r>
+      <w:proofErr w:type="gramStart"/>
+      <w:r>
+        <w:t xml:space="preserve"> </w:t>
+      </w:r>
+      <w:r>
+        <w:t xml:space="preserve">&gt; </w:t>
+      </w:r>
+      <w:r>
+        <w:t>У</w:t>
+      </w:r>
+      <w:proofErr w:type="gramEnd"/>
+      <w:r>
+        <w:t>далить</w:t>
+      </w:r>
+    </w:p>
+    <w:p/>
+    <w:p/>
+    <w:p>
+      <w:pPr>
+        <w:pStyle w:val="1"/>
+        <w:numPr>
+          <w:ilvl w:val="0"/>
+          <w:numId w:val="5"/>
+        </w:numPr>
+      </w:pPr>
+      <w:r>
+        <w:lastRenderedPageBreak/>
+        <w:t>Создать решатель под конкретную задачу</w:t>
+      </w:r>
+    </w:p>
+    <w:p>
+      <w:r>
+        <w:t xml:space="preserve">Дерево задач </w:t>
+      </w:r>
+      <w:r>
+        <w:t xml:space="preserve">&gt; </w:t>
+      </w:r>
+      <w:r>
+        <w:t xml:space="preserve">Задача </w:t>
+      </w:r>
+      <w:r>
+        <w:t xml:space="preserve">&gt; </w:t>
+      </w:r>
+      <w:r>
+        <w:t xml:space="preserve">Решатели. Правый клик </w:t>
+      </w:r>
+      <w:r>
+        <w:t xml:space="preserve">&gt; </w:t>
+      </w:r>
+      <w:r>
+        <w:t>Создать. Откроется окно:</w:t>
       </w:r>
     </w:p>
     <w:tbl>
@@ -1126,20 +1410,24 @@
             <w:tcW w:w="9571" w:type="dxa"/>
           </w:tcPr>
           <w:p>
-            <w:r>
-              <w:t xml:space="preserve">Входной слой: </w:t>
-            </w:r>
-            <w:r>
+            <w:pPr>
               <w:rPr>
                 <w:i/>
               </w:rPr>
-              <w:t xml:space="preserve">Количество нейронов </w:t>
-            </w:r>
+            </w:pPr>
+            <w:r>
+              <w:rPr>
+                <w:i/>
+              </w:rPr>
+              <w:t>Название решателя</w:t>
+            </w:r>
+          </w:p>
+          <w:p>
             <w:r>
               <w:t>{</w:t>
             </w:r>
             <w:r>
-              <w:t>Тип активационной функции</w:t>
+              <w:t>Тип решателя</w:t>
             </w:r>
             <w:r>
               <w:t>}</w:t>
@@ -1147,107 +1435,15 @@
           </w:p>
           <w:p>
             <w:r>
-              <w:t xml:space="preserve">1 Слой: </w:t>
-            </w:r>
-            <w:r>
-              <w:rPr>
-                <w:i/>
-              </w:rPr>
-              <w:t xml:space="preserve">Количество нейронов </w:t>
-            </w:r>
-            <w:r>
-              <w:t>{</w:t>
-            </w:r>
-            <w:r>
-              <w:t>Тип активационной функции</w:t>
-            </w:r>
-            <w:r>
-              <w:t>}</w:t>
-            </w:r>
-            <w:r>
-              <w:t xml:space="preserve"> </w:t>
-            </w:r>
-            <w:r>
-              <w:t>[</w:t>
-            </w:r>
-            <w:r>
-              <w:rPr>
-                <w:lang w:val="en-US"/>
-              </w:rPr>
-              <w:t>x</w:t>
-            </w:r>
-            <w:r>
-              <w:t>]</w:t>
-            </w:r>
-          </w:p>
-          <w:p>
-            <w:r>
-              <w:t>[+]</w:t>
-            </w:r>
-          </w:p>
-          <w:p>
-            <w:r>
-              <w:t xml:space="preserve">Выходной слой: </w:t>
-            </w:r>
-            <w:r>
-              <w:rPr>
-                <w:i/>
-              </w:rPr>
-              <w:t xml:space="preserve">Количество нейронов </w:t>
-            </w:r>
-            <w:r>
-              <w:t>{</w:t>
-            </w:r>
-            <w:r>
-              <w:t>Тип активационной функции</w:t>
-            </w:r>
-            <w:r>
-              <w:t>}</w:t>
+              <w:t>Параметры решателя:</w:t>
             </w:r>
           </w:p>
         </w:tc>
       </w:tr>
     </w:tbl>
     <w:p>
-      <w:pPr>
-        <w:pStyle w:val="1"/>
-        <w:numPr>
-          <w:ilvl w:val="0"/>
-          <w:numId w:val="5"/>
-        </w:numPr>
-      </w:pPr>
-      <w:r>
-        <w:lastRenderedPageBreak/>
-        <w:t>Обучить решатель на конкретной выборке</w:t>
-      </w:r>
-    </w:p>
-    <w:p>
-      <w:pPr>
-        <w:pStyle w:val="1"/>
-        <w:numPr>
-          <w:ilvl w:val="0"/>
-          <w:numId w:val="5"/>
-        </w:numPr>
-      </w:pPr>
-      <w:r>
-        <w:t>Решить выбранным решателем</w:t>
-      </w:r>
-    </w:p>
-    <w:p>
-      <w:pPr>
-        <w:pStyle w:val="1"/>
-        <w:numPr>
-          <w:ilvl w:val="0"/>
-          <w:numId w:val="5"/>
-        </w:numPr>
-      </w:pPr>
-      <w:r>
-        <w:t>Просмотреть выбранные решения</w:t>
-      </w:r>
-    </w:p>
-    <w:p>
-      <w:r>
-        <w:t>Двойной щелчок на выбранном решателе в дереве задач. Откроется окно:</w:t>
+      <w:r>
+        <w:t>Для персептрона:</w:t>
       </w:r>
     </w:p>
     <w:tbl>
@@ -1266,213 +1462,82 @@
           </w:tcPr>
           <w:p>
             <w:r>
-              <w:t>Название решателя</w:t>
-            </w:r>
-          </w:p>
-          <w:p>
-            <w:r>
-              <w:t>Тип решателя</w:t>
-            </w:r>
-          </w:p>
-          <w:p/>
-          <w:p>
-            <w:r>
-              <w:t>Информация:</w:t>
-            </w:r>
-          </w:p>
-          <w:p>
-            <w:r>
-              <w:t>Параметры решателя (пункт 6 без возможности изменения)</w:t>
-            </w:r>
-          </w:p>
-          <w:p/>
-          <w:p>
-            <w:r>
-              <w:t>Статистика обучения:</w:t>
-            </w:r>
-            <w:r>
-              <w:t xml:space="preserve">                                                                            </w:t>
-            </w:r>
-          </w:p>
-          <w:p>
-            <w:r>
-              <w:t>(</w:t>
-            </w:r>
-            <w:r>
-              <w:t>0</w:t>
-            </w:r>
-            <w:r>
-              <w:t xml:space="preserve">) Выборка/Сценарий обучения </w:t>
+              <w:t xml:space="preserve">Входной слой: </w:t>
+            </w:r>
+            <w:r>
+              <w:rPr>
+                <w:i/>
+              </w:rPr>
+              <w:t xml:space="preserve">Количество нейронов </w:t>
+            </w:r>
+            <w:r>
+              <w:t>{</w:t>
+            </w:r>
+            <w:r>
+              <w:t>Тип активационной функции</w:t>
+            </w:r>
+            <w:r>
+              <w:t>}</w:t>
+            </w:r>
+          </w:p>
+          <w:p>
+            <w:r>
+              <w:t xml:space="preserve">1 Слой: </w:t>
+            </w:r>
+            <w:r>
+              <w:rPr>
+                <w:i/>
+              </w:rPr>
+              <w:t xml:space="preserve">Количество нейронов </w:t>
+            </w:r>
+            <w:r>
+              <w:t>{</w:t>
+            </w:r>
+            <w:r>
+              <w:t>Тип активационной функции</w:t>
+            </w:r>
+            <w:r>
+              <w:t>}</w:t>
+            </w:r>
+            <w:r>
+              <w:t xml:space="preserve"> </w:t>
             </w:r>
             <w:r>
               <w:t>[</w:t>
             </w:r>
             <w:r>
-              <w:t>…</w:t>
+              <w:rPr>
+                <w:lang w:val="en-US"/>
+              </w:rPr>
+              <w:t>x</w:t>
             </w:r>
             <w:r>
               <w:t>]</w:t>
             </w:r>
-            <w:r>
-              <w:t>/Ошибка</w:t>
-            </w:r>
-          </w:p>
-          <w:p>
-            <w:r>
-              <w:t>[</w:t>
-            </w:r>
-            <w:r>
-              <w:t>Решить</w:t>
-            </w:r>
-            <w:r>
-              <w:t>]</w:t>
-            </w:r>
-          </w:p>
-          <w:p/>
-          <w:p>
-            <w:r>
-              <w:t>Обучение:</w:t>
-            </w:r>
-          </w:p>
-          <w:p>
-            <w:pPr>
-              <w:pStyle w:val="a5"/>
-              <w:numPr>
-                <w:ilvl w:val="0"/>
-                <w:numId w:val="8"/>
-              </w:numPr>
-            </w:pPr>
-            <w:r>
-              <w:rPr>
-                <w:lang w:val="en-US"/>
-              </w:rPr>
+          </w:p>
+          <w:p>
+            <w:r>
+              <w:t>[+]</w:t>
+            </w:r>
+          </w:p>
+          <w:p>
+            <w:r>
+              <w:t xml:space="preserve">Выходной слой: </w:t>
+            </w:r>
+            <w:r>
+              <w:rPr>
+                <w:i/>
+              </w:rPr>
+              <w:t xml:space="preserve">Количество нейронов </w:t>
+            </w:r>
+            <w:r>
               <w:t>{</w:t>
             </w:r>
             <w:r>
-              <w:t>Выборка</w:t>
-            </w:r>
-            <w:r>
-              <w:rPr>
-                <w:lang w:val="en-US"/>
-              </w:rPr>
+              <w:t>Тип активационной функции</w:t>
+            </w:r>
+            <w:r>
               <w:t>}</w:t>
-            </w:r>
-            <w:r>
-              <w:t xml:space="preserve"> </w:t>
-            </w:r>
-            <w:r>
-              <w:rPr>
-                <w:lang w:val="en-US"/>
-              </w:rPr>
-              <w:t>{</w:t>
-            </w:r>
-            <w:r>
-              <w:t>Сценарий обучения</w:t>
-            </w:r>
-            <w:r>
-              <w:rPr>
-                <w:lang w:val="en-US"/>
-              </w:rPr>
-              <w:t>} [x]</w:t>
-            </w:r>
-          </w:p>
-          <w:p>
-            <w:pPr>
-              <w:ind w:left="360"/>
-              <w:rPr>
-                <w:lang w:val="en-US"/>
-              </w:rPr>
-            </w:pPr>
-            <w:r>
-              <w:rPr>
-                <w:lang w:val="en-US"/>
-              </w:rPr>
-              <w:t>[+]</w:t>
-            </w:r>
-          </w:p>
-          <w:p>
-            <w:pPr>
-              <w:rPr>
-                <w:lang w:val="en-US"/>
-              </w:rPr>
-            </w:pPr>
-            <w:r>
-              <w:rPr>
-                <w:lang w:val="en-US"/>
-              </w:rPr>
-              <w:t>[</w:t>
-            </w:r>
-            <w:r>
-              <w:t>Обучить</w:t>
-            </w:r>
-            <w:r>
-              <w:rPr>
-                <w:lang w:val="en-US"/>
-              </w:rPr>
-              <w:t>]</w:t>
-            </w:r>
-          </w:p>
-          <w:p/>
-          <w:p>
-            <w:r>
-              <w:t>Статистика решения:</w:t>
-            </w:r>
-          </w:p>
-          <w:p>
-            <w:r>
-              <w:rPr>
-                <w:lang w:val="en-US"/>
-              </w:rPr>
-              <w:t>{</w:t>
-            </w:r>
-            <w:r>
-              <w:t>Название решения</w:t>
-            </w:r>
-            <w:r>
-              <w:rPr>
-                <w:lang w:val="en-US"/>
-              </w:rPr>
-              <w:t>}</w:t>
-            </w:r>
-          </w:p>
-          <w:p>
-            <w:r>
-              <w:rPr>
-                <w:lang w:val="en-US"/>
-              </w:rPr>
-              <w:t>{</w:t>
-            </w:r>
-            <w:r>
-              <w:t>Выборка</w:t>
-            </w:r>
-            <w:r>
-              <w:rPr>
-                <w:lang w:val="en-US"/>
-              </w:rPr>
-              <w:t>}</w:t>
-            </w:r>
-            <w:r>
-              <w:t xml:space="preserve"> </w:t>
-            </w:r>
-            <w:r>
-              <w:rPr>
-                <w:lang w:val="en-US"/>
-              </w:rPr>
-              <w:t>{</w:t>
-            </w:r>
-            <w:r>
-              <w:t>Сценарий обучения</w:t>
-            </w:r>
-            <w:r>
-              <w:rPr>
-                <w:lang w:val="en-US"/>
-              </w:rPr>
-              <w:t>}</w:t>
-            </w:r>
-          </w:p>
-          <w:p>
-            <w:r>
-              <w:t>Входной параметр 1/… / Выходной параметр</w:t>
             </w:r>
           </w:p>
         </w:tc>
@@ -1480,10 +1545,46 @@
     </w:tbl>
     <w:p>
       <w:pPr>
-        <w:spacing w:before="240"/>
-      </w:pPr>
-      <w:r>
-        <w:t>При нажатии на кнопку «Решить» откроется окно:</w:t>
+        <w:pStyle w:val="1"/>
+        <w:numPr>
+          <w:ilvl w:val="0"/>
+          <w:numId w:val="5"/>
+        </w:numPr>
+      </w:pPr>
+      <w:r>
+        <w:t>Обучить решатель на конкретной выборке</w:t>
+      </w:r>
+    </w:p>
+    <w:p>
+      <w:pPr>
+        <w:pStyle w:val="1"/>
+        <w:numPr>
+          <w:ilvl w:val="0"/>
+          <w:numId w:val="5"/>
+        </w:numPr>
+      </w:pPr>
+      <w:r>
+        <w:t>Решить выбранным решателем</w:t>
+      </w:r>
+    </w:p>
+    <w:p>
+      <w:pPr>
+        <w:pStyle w:val="1"/>
+        <w:numPr>
+          <w:ilvl w:val="0"/>
+          <w:numId w:val="5"/>
+        </w:numPr>
+      </w:pPr>
+      <w:r>
+        <w:t>Просмотреть выбранные решения</w:t>
+      </w:r>
+      <w:r>
+        <w:t xml:space="preserve"> </w:t>
+      </w:r>
+    </w:p>
+    <w:p>
+      <w:r>
+        <w:t>Двойной щелчок на выбранном решателе в дереве задач. Откроется окно:</w:t>
       </w:r>
     </w:p>
     <w:tbl>
@@ -1502,43 +1603,106 @@
           </w:tcPr>
           <w:p>
             <w:r>
-              <w:rPr>
-                <w:i/>
-              </w:rPr>
-              <w:t>Название решения</w:t>
+              <w:t>Название решателя</w:t>
+            </w:r>
+          </w:p>
+          <w:p>
+            <w:r>
+              <w:t>Тип решателя</w:t>
+            </w:r>
+          </w:p>
+          <w:p/>
+          <w:p>
+            <w:r>
+              <w:t>Информация:</w:t>
+            </w:r>
+          </w:p>
+          <w:p>
+            <w:r>
+              <w:t>Параметры решателя (пункт 6 без возможности изменения)</w:t>
+            </w:r>
+          </w:p>
+          <w:p/>
+          <w:p>
+            <w:r>
+              <w:t>Статистика обучения:</w:t>
+            </w:r>
+            <w:r>
+              <w:t xml:space="preserve">                                                                            </w:t>
+            </w:r>
+          </w:p>
+          <w:p>
+            <w:r>
+              <w:t>(</w:t>
+            </w:r>
+            <w:r>
+              <w:t>0</w:t>
+            </w:r>
+            <w:r>
+              <w:t xml:space="preserve">) Выборка/Сценарий обучения </w:t>
+            </w:r>
+            <w:r>
+              <w:t>[</w:t>
+            </w:r>
+            <w:r>
+              <w:t>…</w:t>
+            </w:r>
+            <w:r>
+              <w:t>]</w:t>
+            </w:r>
+            <w:r>
+              <w:t>/</w:t>
+            </w:r>
+            <w:r>
+              <w:t>Предобработк</w:t>
             </w:r>
             <w:proofErr w:type="gramStart"/>
             <w:r>
-              <w:rPr>
-                <w:i/>
-              </w:rPr>
+              <w:t>а</w:t>
+            </w:r>
+            <w:r>
+              <w:t>[</w:t>
+            </w:r>
+            <w:proofErr w:type="gramEnd"/>
+            <w:r>
+              <w:t>…</w:t>
+            </w:r>
+            <w:r>
+              <w:t>]/</w:t>
+            </w:r>
+            <w:r>
+              <w:t>Ошибка</w:t>
+            </w:r>
+            <w:r>
               <w:t xml:space="preserve"> </w:t>
             </w:r>
-            <w:r>
-              <w:t xml:space="preserve">(.) </w:t>
-            </w:r>
-            <w:proofErr w:type="gramEnd"/>
-            <w:r>
-              <w:t xml:space="preserve">Новое решение </w:t>
-            </w:r>
-          </w:p>
-          <w:p>
-            <w:r>
-              <w:t xml:space="preserve">                                 Или</w:t>
-            </w:r>
-          </w:p>
-          <w:p>
-            <w:r>
-              <w:t>{</w:t>
-            </w:r>
-            <w:r>
-              <w:t>Название решения</w:t>
-            </w:r>
-            <w:r>
-              <w:t xml:space="preserve">}, </w:t>
-            </w:r>
-            <w:r>
-              <w:t>если галка не стоит</w:t>
+            <w:proofErr w:type="spellStart"/>
+            <w:r>
+              <w:t>обуч</w:t>
+            </w:r>
+            <w:proofErr w:type="spellEnd"/>
+            <w:r>
+              <w:t>/</w:t>
+            </w:r>
+            <w:r>
+              <w:t>Ошибка тест</w:t>
+            </w:r>
+          </w:p>
+          <w:p>
+            <w:r>
+              <w:t>[</w:t>
+            </w:r>
+            <w:r>
+              <w:t>Решить</w:t>
+            </w:r>
+            <w:r>
+              <w:t>]</w:t>
+            </w:r>
+          </w:p>
+          <w:p/>
+          <w:p>
+            <w:r>
+              <w:t>Обучение:</w:t>
             </w:r>
           </w:p>
           <w:p>
@@ -1546,80 +1710,53 @@
               <w:pStyle w:val="a5"/>
               <w:numPr>
                 <w:ilvl w:val="0"/>
-                <w:numId w:val="13"/>
+                <w:numId w:val="8"/>
               </w:numPr>
             </w:pPr>
             <w:r>
-              <w:rPr>
-                <w:i/>
-              </w:rPr>
-              <w:t>Параметр</w:t>
-            </w:r>
-            <w:proofErr w:type="gramStart"/>
-            <w:r>
-              <w:rPr>
-                <w:i/>
-              </w:rPr>
-              <w:t>1</w:t>
-            </w:r>
-            <w:proofErr w:type="gramEnd"/>
-            <w:r>
-              <w:rPr>
-                <w:i/>
-              </w:rPr>
-              <w:t xml:space="preserve">   Параметр2 …  Параметр</w:t>
-            </w:r>
-            <w:r>
-              <w:rPr>
-                <w:i/>
-              </w:rPr>
+              <w:t>{</w:t>
+            </w:r>
+            <w:r>
+              <w:t>Выборка</w:t>
+            </w:r>
+            <w:r>
+              <w:t>}</w:t>
+            </w:r>
+            <w:r>
               <w:t xml:space="preserve"> </w:t>
             </w:r>
             <w:r>
-              <w:rPr>
-                <w:i/>
+              <w:t>{</w:t>
+            </w:r>
+            <w:r>
+              <w:t>Сценарий обучения</w:t>
+            </w:r>
+            <w:r>
+              <w:t>}</w:t>
+            </w:r>
+            <w:r>
+              <w:t xml:space="preserve"> </w:t>
+            </w:r>
+            <w:r>
+              <w:t>{</w:t>
+            </w:r>
+            <w:r>
+              <w:t>Предобработка</w:t>
+            </w:r>
+            <w:r>
+              <w:t>}</w:t>
+            </w:r>
+            <w:r>
+              <w:t xml:space="preserve"> [</w:t>
+            </w:r>
+            <w:r>
+              <w:rPr>
                 <w:lang w:val="en-US"/>
               </w:rPr>
-              <w:t>k</w:t>
-            </w:r>
-            <w:r>
-              <w:rPr>
-                <w:i/>
-              </w:rPr>
-              <w:t xml:space="preserve"> </w:t>
-            </w:r>
-            <w:r>
-              <w:rPr>
-                <w:i/>
-              </w:rPr>
-              <w:t xml:space="preserve">  </w:t>
-            </w:r>
-            <w:r>
-              <w:t>Решение</w:t>
-            </w:r>
-            <w:r>
-              <w:t xml:space="preserve"> [</w:t>
-            </w:r>
-            <w:r>
-              <w:rPr>
-                <w:lang w:val="en-US"/>
-              </w:rPr>
               <w:t>x</w:t>
             </w:r>
             <w:r>
               <w:t>]</w:t>
-            </w:r>
-          </w:p>
-          <w:p>
-            <w:pPr>
-              <w:pStyle w:val="a5"/>
-              <w:numPr>
-                <w:ilvl w:val="0"/>
-                <w:numId w:val="13"/>
-              </w:numPr>
-            </w:pPr>
-            <w:r>
-              <w:t>[+]</w:t>
             </w:r>
           </w:p>
           <w:p>
@@ -1627,25 +1764,75 @@
               <w:ind w:left="360"/>
             </w:pPr>
             <w:r>
+              <w:t>[+]</w:t>
+            </w:r>
+          </w:p>
+          <w:p>
+            <w:r>
               <w:t>[</w:t>
             </w:r>
             <w:r>
-              <w:t>Из файла</w:t>
-            </w:r>
-            <w:r>
-              <w:t>] [</w:t>
-            </w:r>
-            <w:r>
-              <w:t>Решить</w:t>
-            </w:r>
-            <w:r>
-              <w:t>] [</w:t>
-            </w:r>
-            <w:r>
-              <w:t>Отмена</w:t>
+              <w:t>Обучить</w:t>
             </w:r>
             <w:r>
               <w:t>]</w:t>
+            </w:r>
+          </w:p>
+          <w:p/>
+          <w:p>
+            <w:r>
+              <w:t>Статистика решения:</w:t>
+            </w:r>
+          </w:p>
+          <w:p>
+            <w:r>
+              <w:t>{</w:t>
+            </w:r>
+            <w:r>
+              <w:t>Название решения</w:t>
+            </w:r>
+            <w:r>
+              <w:t>}</w:t>
+            </w:r>
+          </w:p>
+          <w:p>
+            <w:r>
+              <w:t>{</w:t>
+            </w:r>
+            <w:r>
+              <w:t>Выборка</w:t>
+            </w:r>
+            <w:r>
+              <w:t>}</w:t>
+            </w:r>
+            <w:r>
+              <w:t xml:space="preserve"> </w:t>
+            </w:r>
+            <w:r>
+              <w:t>{</w:t>
+            </w:r>
+            <w:r>
+              <w:t>Сценарий обучения</w:t>
+            </w:r>
+            <w:r>
+              <w:t>}</w:t>
+            </w:r>
+            <w:r>
+              <w:t xml:space="preserve"> </w:t>
+            </w:r>
+            <w:r>
+              <w:t>{</w:t>
+            </w:r>
+            <w:r>
+              <w:t>Предобработка</w:t>
+            </w:r>
+            <w:r>
+              <w:t>}</w:t>
+            </w:r>
+          </w:p>
+          <w:p>
+            <w:r>
+              <w:t>Входной параметр 1/… / Выходной параметр</w:t>
             </w:r>
           </w:p>
         </w:tc>
@@ -1653,46 +1840,10 @@
     </w:tbl>
     <w:p>
       <w:pPr>
-        <w:pStyle w:val="1"/>
-        <w:numPr>
-          <w:ilvl w:val="0"/>
-          <w:numId w:val="5"/>
-        </w:numPr>
-      </w:pPr>
-      <w:r>
-        <w:t>Просмотреть статистику обучения решателей на выборке</w:t>
-      </w:r>
-    </w:p>
-    <w:p>
-      <w:pPr>
-        <w:pStyle w:val="1"/>
-        <w:numPr>
-          <w:ilvl w:val="0"/>
-          <w:numId w:val="5"/>
-        </w:numPr>
-      </w:pPr>
-      <w:r>
-        <w:t>Провести автоматическое обучение нескольких решателей</w:t>
-      </w:r>
-    </w:p>
-    <w:p>
-      <w:pPr>
-        <w:pStyle w:val="1"/>
-        <w:numPr>
-          <w:ilvl w:val="0"/>
-          <w:numId w:val="5"/>
-        </w:numPr>
-      </w:pPr>
-      <w:r>
-        <w:rPr>
-          <w:rStyle w:val="10"/>
-        </w:rPr>
-        <w:t>Просмотреть информацию по выборке</w:t>
-      </w:r>
-    </w:p>
-    <w:p>
-      <w:r>
-        <w:t>Двойной щелчок на выбранной выборке. Откроется окно:</w:t>
+        <w:spacing w:before="240"/>
+      </w:pPr>
+      <w:r>
+        <w:t>При нажатии на кнопку «Решить» откроется окно:</w:t>
       </w:r>
     </w:p>
     <w:tbl>
@@ -1711,120 +1862,32 @@
           </w:tcPr>
           <w:p>
             <w:r>
-              <w:t>Название выборки</w:t>
-            </w:r>
-            <w:r>
-              <w:t xml:space="preserve">  Объем выборки</w:t>
-            </w:r>
-          </w:p>
-          <w:p>
-            <w:r>
-              <w:t>Название задачи</w:t>
-            </w:r>
-          </w:p>
-          <w:p/>
+              <w:rPr>
+                <w:i/>
+              </w:rPr>
+              <w:t xml:space="preserve">Название решения </w:t>
+            </w:r>
+            <w:r>
+              <w:t xml:space="preserve">(.) Новое решение </w:t>
+            </w:r>
+          </w:p>
+          <w:p>
+            <w:r>
+              <w:t xml:space="preserve">                                 Или</w:t>
+            </w:r>
+          </w:p>
           <w:p>
             <w:r>
               <w:t>{</w:t>
             </w:r>
             <w:r>
-              <w:t>Тип представления</w:t>
-            </w:r>
-            <w:r>
-              <w:t>}</w:t>
-            </w:r>
-            <w:r>
-              <w:t>:</w:t>
-            </w:r>
-          </w:p>
-          <w:p>
-            <w:r>
-              <w:t>Значения выборки:</w:t>
-            </w:r>
-          </w:p>
-          <w:p>
-            <w:r>
-              <w:t>{</w:t>
-            </w:r>
-            <w:r>
-              <w:t>Преобразование параметров</w:t>
-            </w:r>
-            <w:r>
-              <w:t>}</w:t>
-            </w:r>
-          </w:p>
-          <w:p>
-            <w:r>
-              <w:lastRenderedPageBreak/>
-              <w:t>Параметр 1/…/Параметр к</w:t>
-            </w:r>
-          </w:p>
-          <w:p>
-            <w:r>
-              <w:t>Значения выборки для сценария обучения:</w:t>
-            </w:r>
-          </w:p>
-          <w:p>
-            <w:r>
-              <w:t>Параметр 1/…/Параметр к</w:t>
-            </w:r>
-          </w:p>
-          <w:p/>
-          <w:p>
-            <w:r>
-              <w:t xml:space="preserve">Информация по параметру </w:t>
-            </w:r>
-            <w:r>
-              <w:t>{</w:t>
-            </w:r>
-            <w:r>
-              <w:t>Параметр</w:t>
-            </w:r>
-            <w:r>
-              <w:t>}</w:t>
-            </w:r>
-          </w:p>
-          <w:p>
-            <w:r>
-              <w:t>Тип параметра</w:t>
-            </w:r>
-          </w:p>
-          <w:p>
-            <w:r>
-              <w:t>Количество различных значений (для не перечисленных)</w:t>
-            </w:r>
-          </w:p>
-          <w:p>
-            <w:r>
-              <w:t>Значения параметра (для перечисленных)</w:t>
-            </w:r>
-          </w:p>
-          <w:p>
-            <w:r>
-              <w:t>Распределение значений параметра(для не перечисленных)</w:t>
-            </w:r>
-          </w:p>
-          <w:p/>
-          <w:p>
-            <w:r>
-              <w:t>Решатели:</w:t>
-            </w:r>
-          </w:p>
-          <w:p>
-            <w:r>
-              <w:t>Название решателя (по вертикали)/Сценарий обучения (по горизонтали)</w:t>
-            </w:r>
-          </w:p>
-          <w:p>
-            <w:r>
-              <w:t>Клетка – дополнительная информация, ошибка.</w:t>
-            </w:r>
-          </w:p>
-          <w:p/>
-          <w:p/>
-          <w:p>
-            <w:r>
-              <w:t>Обучение:</w:t>
+              <w:t>Название решения</w:t>
+            </w:r>
+            <w:r>
+              <w:t xml:space="preserve">}, </w:t>
+            </w:r>
+            <w:r>
+              <w:t>если галка не стоит</w:t>
             </w:r>
           </w:p>
           <w:p>
@@ -1832,62 +1895,77 @@
               <w:pStyle w:val="a5"/>
               <w:numPr>
                 <w:ilvl w:val="0"/>
-                <w:numId w:val="9"/>
+                <w:numId w:val="13"/>
               </w:numPr>
             </w:pPr>
             <w:r>
               <w:rPr>
+                <w:i/>
+              </w:rPr>
+              <w:t>Параметр</w:t>
+            </w:r>
+            <w:proofErr w:type="gramStart"/>
+            <w:r>
+              <w:rPr>
+                <w:i/>
+              </w:rPr>
+              <w:t>1</w:t>
+            </w:r>
+            <w:proofErr w:type="gramEnd"/>
+            <w:r>
+              <w:rPr>
+                <w:i/>
+              </w:rPr>
+              <w:t xml:space="preserve">   Параметр2 …  Параметр</w:t>
+            </w:r>
+            <w:r>
+              <w:rPr>
+                <w:i/>
+              </w:rPr>
+              <w:t xml:space="preserve"> </w:t>
+            </w:r>
+            <w:r>
+              <w:rPr>
+                <w:i/>
                 <w:lang w:val="en-US"/>
               </w:rPr>
-              <w:t>{</w:t>
-            </w:r>
-            <w:r>
-              <w:t>Решатель</w:t>
+              <w:t>k</w:t>
+            </w:r>
+            <w:r>
+              <w:rPr>
+                <w:i/>
+              </w:rPr>
+              <w:t xml:space="preserve"> </w:t>
+            </w:r>
+            <w:r>
+              <w:rPr>
+                <w:i/>
+              </w:rPr>
+              <w:t xml:space="preserve">  </w:t>
+            </w:r>
+            <w:r>
+              <w:t>Решение</w:t>
+            </w:r>
+            <w:r>
+              <w:t xml:space="preserve"> 1 … Решение </w:t>
             </w:r>
             <w:r>
               <w:rPr>
                 <w:lang w:val="en-US"/>
               </w:rPr>
-              <w:t>} [x]</w:t>
-            </w:r>
-          </w:p>
-          <w:p>
-            <w:pPr>
-              <w:pStyle w:val="a5"/>
-              <w:numPr>
-                <w:ilvl w:val="1"/>
-                <w:numId w:val="9"/>
-              </w:numPr>
-            </w:pPr>
+              <w:t>n</w:t>
+            </w:r>
+            <w:r>
+              <w:t xml:space="preserve"> [</w:t>
+            </w:r>
             <w:r>
               <w:rPr>
                 <w:lang w:val="en-US"/>
               </w:rPr>
-              <w:t>{</w:t>
-            </w:r>
-            <w:r>
-              <w:t>Сценарий обучения</w:t>
-            </w:r>
-            <w:r>
-              <w:rPr>
-                <w:lang w:val="en-US"/>
-              </w:rPr>
-              <w:t>} [x]</w:t>
-            </w:r>
-          </w:p>
-          <w:p>
-            <w:pPr>
-              <w:pStyle w:val="a5"/>
-              <w:numPr>
-                <w:ilvl w:val="1"/>
-                <w:numId w:val="9"/>
-              </w:numPr>
-            </w:pPr>
-            <w:r>
-              <w:rPr>
-                <w:lang w:val="en-US"/>
-              </w:rPr>
-              <w:t>[+]</w:t>
+              <w:t>x</w:t>
+            </w:r>
+            <w:r>
+              <w:t>]</w:t>
             </w:r>
           </w:p>
           <w:p>
@@ -1895,38 +1973,36 @@
               <w:pStyle w:val="a5"/>
               <w:numPr>
                 <w:ilvl w:val="0"/>
-                <w:numId w:val="9"/>
+                <w:numId w:val="13"/>
               </w:numPr>
-              <w:rPr>
-                <w:lang w:val="en-US"/>
-              </w:rPr>
             </w:pPr>
             <w:r>
-              <w:rPr>
-                <w:lang w:val="en-US"/>
-              </w:rPr>
               <w:t>[+]</w:t>
             </w:r>
           </w:p>
           <w:p>
             <w:pPr>
-              <w:rPr>
-                <w:lang w:val="en-US"/>
-              </w:rPr>
+              <w:ind w:left="360"/>
             </w:pPr>
             <w:r>
-              <w:rPr>
-                <w:lang w:val="en-US"/>
-              </w:rPr>
               <w:t>[</w:t>
             </w:r>
             <w:r>
-              <w:t>Обучить</w:t>
-            </w:r>
-            <w:r>
-              <w:rPr>
-                <w:lang w:val="en-US"/>
-              </w:rPr>
+              <w:t>Из файла</w:t>
+            </w:r>
+            <w:r>
+              <w:t>] [</w:t>
+            </w:r>
+            <w:r>
+              <w:t>Решить</w:t>
+            </w:r>
+            <w:r>
+              <w:t>] [</w:t>
+            </w:r>
+            <w:r>
+              <w:t>Отмена</w:t>
+            </w:r>
+            <w:r>
               <w:t>]</w:t>
             </w:r>
           </w:p>
@@ -1943,15 +2019,39 @@
       </w:pPr>
       <w:r>
         <w:lastRenderedPageBreak/>
-        <w:t>Информация в процессе обучения</w:t>
-      </w:r>
-    </w:p>
-    <w:p>
-      <w:r>
-        <w:t>В процессе обучения появляется окно, содержащее</w:t>
-      </w:r>
-      <w:r>
-        <w:t xml:space="preserve"> информацию о всех ведущихся процессах обучения:</w:t>
+        <w:t>Просмотреть статистику обучения решателей на выборке</w:t>
+      </w:r>
+    </w:p>
+    <w:p>
+      <w:pPr>
+        <w:pStyle w:val="1"/>
+        <w:numPr>
+          <w:ilvl w:val="0"/>
+          <w:numId w:val="5"/>
+        </w:numPr>
+      </w:pPr>
+      <w:r>
+        <w:t>Провести автоматическое обучение нескольких решателей</w:t>
+      </w:r>
+    </w:p>
+    <w:p>
+      <w:pPr>
+        <w:pStyle w:val="1"/>
+        <w:numPr>
+          <w:ilvl w:val="0"/>
+          <w:numId w:val="5"/>
+        </w:numPr>
+      </w:pPr>
+      <w:r>
+        <w:rPr>
+          <w:rStyle w:val="10"/>
+        </w:rPr>
+        <w:t>Просмотреть информацию по выборке</w:t>
+      </w:r>
+    </w:p>
+    <w:p>
+      <w:r>
+        <w:t>Двойной щелчок на выбранной выборке. Откроется окно:</w:t>
       </w:r>
     </w:p>
     <w:tbl>
@@ -1970,32 +2070,247 @@
           </w:tcPr>
           <w:p>
             <w:r>
-              <w:t xml:space="preserve">Название решателя – Название сценария – Название выборки: Прогресс обучения </w:t>
-            </w:r>
-            <w:r>
-              <w:t>% [</w:t>
-            </w:r>
-            <w:r>
-              <w:t>Подробнее</w:t>
-            </w:r>
-            <w:r>
+              <w:t>Название выборки</w:t>
+            </w:r>
+            <w:r>
+              <w:t xml:space="preserve">  Объем выборки</w:t>
+            </w:r>
+          </w:p>
+          <w:p>
+            <w:r>
+              <w:t>Название задачи</w:t>
+            </w:r>
+          </w:p>
+          <w:p/>
+          <w:p>
+            <w:r>
+              <w:t>{</w:t>
+            </w:r>
+            <w:r>
+              <w:t>Тип представления</w:t>
+            </w:r>
+            <w:r>
+              <w:t>}</w:t>
+            </w:r>
+            <w:r>
+              <w:t>:</w:t>
+            </w:r>
+          </w:p>
+          <w:p>
+            <w:r>
+              <w:t>Значения выборки:</w:t>
+            </w:r>
+          </w:p>
+          <w:p>
+            <w:r>
+              <w:t>{</w:t>
+            </w:r>
+            <w:r>
+              <w:t>Преобразование параметров</w:t>
+            </w:r>
+            <w:r>
+              <w:t>}</w:t>
+            </w:r>
+          </w:p>
+          <w:p>
+            <w:r>
+              <w:t>Параметр 1/…/Параметр к</w:t>
+            </w:r>
+          </w:p>
+          <w:p>
+            <w:r>
+              <w:t>Значения выборки для сценария обучения:</w:t>
+            </w:r>
+          </w:p>
+          <w:p>
+            <w:r>
+              <w:t>Параметр 1/…/Параметр к</w:t>
+            </w:r>
+          </w:p>
+          <w:p/>
+          <w:p>
+            <w:r>
+              <w:t xml:space="preserve">Информация по параметру </w:t>
+            </w:r>
+            <w:r>
+              <w:t>{</w:t>
+            </w:r>
+            <w:r>
+              <w:t>Параметр</w:t>
+            </w:r>
+            <w:r>
+              <w:t>}</w:t>
+            </w:r>
+          </w:p>
+          <w:p>
+            <w:r>
+              <w:t>Тип параметра</w:t>
+            </w:r>
+          </w:p>
+          <w:p>
+            <w:r>
+              <w:t>Количество различных значений (для не перечисленных)</w:t>
+            </w:r>
+          </w:p>
+          <w:p>
+            <w:r>
+              <w:t>Значения параметра (для перечисленных)</w:t>
+            </w:r>
+          </w:p>
+          <w:p>
+            <w:r>
+              <w:t>Распределение значений параметра</w:t>
+            </w:r>
+          </w:p>
+          <w:p/>
+          <w:p>
+            <w:r>
+              <w:t>Решатели:</w:t>
+            </w:r>
+          </w:p>
+          <w:p>
+            <w:r>
+              <w:t>Название решателя (по вертикали)/Сценарий обучения (по горизонтали)</w:t>
+            </w:r>
+          </w:p>
+          <w:p>
+            <w:r>
+              <w:t>Клетка – дополнительная информация, ошибка.</w:t>
+            </w:r>
+          </w:p>
+          <w:p/>
+          <w:p>
+            <w:r>
+              <w:t>Обучение:</w:t>
+            </w:r>
+          </w:p>
+          <w:p>
+            <w:pPr>
+              <w:pStyle w:val="a5"/>
+              <w:numPr>
+                <w:ilvl w:val="0"/>
+                <w:numId w:val="9"/>
+              </w:numPr>
+            </w:pPr>
+            <w:r>
+              <w:rPr>
+                <w:lang w:val="en-US"/>
+              </w:rPr>
+              <w:t>{</w:t>
+            </w:r>
+            <w:r>
+              <w:t>Решатель</w:t>
+            </w:r>
+            <w:r>
+              <w:rPr>
+                <w:lang w:val="en-US"/>
+              </w:rPr>
+              <w:t>} [x]</w:t>
+            </w:r>
+          </w:p>
+          <w:p>
+            <w:pPr>
+              <w:pStyle w:val="a5"/>
+              <w:numPr>
+                <w:ilvl w:val="1"/>
+                <w:numId w:val="9"/>
+              </w:numPr>
+            </w:pPr>
+            <w:r>
+              <w:rPr>
+                <w:lang w:val="en-US"/>
+              </w:rPr>
+              <w:t>{</w:t>
+            </w:r>
+            <w:r>
+              <w:t>Сценарий обучения</w:t>
+            </w:r>
+            <w:r>
+              <w:rPr>
+                <w:lang w:val="en-US"/>
+              </w:rPr>
+              <w:t xml:space="preserve">} </w:t>
+            </w:r>
+            <w:r>
+              <w:rPr>
+                <w:lang w:val="en-US"/>
+              </w:rPr>
+              <w:t>{</w:t>
+            </w:r>
+            <w:r>
+              <w:t>Предобработка</w:t>
+            </w:r>
+            <w:r>
+              <w:rPr>
+                <w:lang w:val="en-US"/>
+              </w:rPr>
+              <w:t>}</w:t>
+            </w:r>
+            <w:r>
+              <w:rPr>
+                <w:lang w:val="en-US"/>
+              </w:rPr>
+              <w:t>[x]</w:t>
+            </w:r>
+          </w:p>
+          <w:p>
+            <w:pPr>
+              <w:pStyle w:val="a5"/>
+              <w:numPr>
+                <w:ilvl w:val="1"/>
+                <w:numId w:val="9"/>
+              </w:numPr>
+            </w:pPr>
+            <w:r>
+              <w:rPr>
+                <w:lang w:val="en-US"/>
+              </w:rPr>
+              <w:t>[+]</w:t>
+            </w:r>
+          </w:p>
+          <w:p>
+            <w:pPr>
+              <w:pStyle w:val="a5"/>
+              <w:numPr>
+                <w:ilvl w:val="0"/>
+                <w:numId w:val="9"/>
+              </w:numPr>
+              <w:rPr>
+                <w:lang w:val="en-US"/>
+              </w:rPr>
+            </w:pPr>
+            <w:r>
+              <w:rPr>
+                <w:lang w:val="en-US"/>
+              </w:rPr>
+              <w:t>[+]</w:t>
+            </w:r>
+          </w:p>
+          <w:p>
+            <w:pPr>
+              <w:rPr>
+                <w:lang w:val="en-US"/>
+              </w:rPr>
+            </w:pPr>
+            <w:r>
+              <w:rPr>
+                <w:lang w:val="en-US"/>
+              </w:rPr>
+              <w:t>[</w:t>
+            </w:r>
+            <w:r>
+              <w:t>Обучить</w:t>
+            </w:r>
+            <w:r>
+              <w:rPr>
+                <w:lang w:val="en-US"/>
+              </w:rPr>
               <w:t>]</w:t>
             </w:r>
           </w:p>
         </w:tc>
       </w:tr>
     </w:tbl>
-    <w:p>
-      <w:r>
-        <w:t>При нажатии на кнопку «Подробнее» открывается окно с графиком ошибок и целевого функционала</w:t>
-      </w:r>
-      <w:r>
-        <w:t xml:space="preserve"> в зависимости от числа пройденных итераций</w:t>
-      </w:r>
-      <w:r>
-        <w:t xml:space="preserve">. </w:t>
-      </w:r>
-    </w:p>
     <w:p>
       <w:pPr>
         <w:pStyle w:val="1"/>
@@ -2005,27 +2320,15 @@
         </w:numPr>
       </w:pPr>
       <w:r>
-        <w:t>Просмотреть информацию о задаче</w:t>
-      </w:r>
-    </w:p>
-    <w:p>
-      <w:pPr>
-        <w:pStyle w:val="1"/>
-        <w:numPr>
-          <w:ilvl w:val="0"/>
-          <w:numId w:val="5"/>
-        </w:numPr>
-        <w:rPr>
-          <w:lang w:val="en-US"/>
-        </w:rPr>
-      </w:pPr>
-      <w:r>
-        <w:t>Просмотреть информацию о преобразовании параметров</w:t>
-      </w:r>
-    </w:p>
-    <w:p>
-      <w:r>
-        <w:t>Двойной щелчок на выбранной задаче. Откроется окно:</w:t>
+        <w:t>Информация в процессе обучения</w:t>
+      </w:r>
+    </w:p>
+    <w:p>
+      <w:r>
+        <w:t>В процессе обучения появляется окно, содержащее</w:t>
+      </w:r>
+      <w:r>
+        <w:t xml:space="preserve"> информацию о всех ведущихся процессах обучения:</w:t>
       </w:r>
     </w:p>
     <w:tbl>
@@ -2044,100 +2347,56 @@
           </w:tcPr>
           <w:p>
             <w:r>
-              <w:t>Название задачи</w:t>
-            </w:r>
-          </w:p>
-          <w:p>
-            <w:r>
-              <w:t>Входные параметры:</w:t>
-            </w:r>
-          </w:p>
-          <w:p>
-            <w:pPr>
-              <w:pStyle w:val="a5"/>
-              <w:numPr>
-                <w:ilvl w:val="0"/>
-                <w:numId w:val="11"/>
-              </w:numPr>
-            </w:pPr>
-            <w:r>
-              <w:t>Имя Тип Комментарий</w:t>
-            </w:r>
-          </w:p>
-          <w:p>
-            <w:pPr>
-              <w:pStyle w:val="a5"/>
-              <w:numPr>
-                <w:ilvl w:val="0"/>
-                <w:numId w:val="11"/>
-              </w:numPr>
-            </w:pPr>
-            <w:r>
-              <w:t>Имя Тип Комментарий</w:t>
-            </w:r>
-          </w:p>
-          <w:p>
-            <w:r>
-              <w:t>Выходной параметр:</w:t>
-            </w:r>
-          </w:p>
-          <w:p>
-            <w:r>
-              <w:t>Имя Тип Комментарий</w:t>
-            </w:r>
-          </w:p>
-          <w:p/>
-          <w:p>
-            <w:r>
-              <w:t>Сценарии обучения:</w:t>
-            </w:r>
-          </w:p>
-          <w:p>
-            <w:r>
-              <w:t>[</w:t>
-            </w:r>
-            <w:r>
-              <w:t>…</w:t>
+              <w:t>Название решателя – Название сценария – Название выборк</w:t>
+            </w:r>
+            <w:proofErr w:type="gramStart"/>
+            <w:r>
+              <w:t>и</w:t>
+            </w:r>
+            <w:r>
+              <w:t>(</w:t>
+            </w:r>
+            <w:proofErr w:type="gramEnd"/>
+            <w:r>
+              <w:t>Предобработка</w:t>
+            </w:r>
+            <w:r>
+              <w:t>)</w:t>
+            </w:r>
+            <w:r>
+              <w:t xml:space="preserve">: </w:t>
+            </w:r>
+          </w:p>
+          <w:p>
+            <w:r>
+              <w:t xml:space="preserve">Прогресс обучения </w:t>
+            </w:r>
+            <w:r>
+              <w:t>% [</w:t>
+            </w:r>
+            <w:r>
+              <w:t>Подробнее</w:t>
             </w:r>
             <w:r>
               <w:t>]</w:t>
-            </w:r>
-            <w:r>
-              <w:t xml:space="preserve"> Название</w:t>
-            </w:r>
-            <w:r>
-              <w:t>/</w:t>
-            </w:r>
-            <w:r>
-              <w:t>Алгоритм обучения</w:t>
-            </w:r>
-            <w:r>
-              <w:t>/</w:t>
-            </w:r>
-            <w:r>
-              <w:t>Разделение выборки</w:t>
-            </w:r>
-          </w:p>
-          <w:p/>
-          <w:p>
-            <w:r>
-              <w:t>Преобразования параметров:</w:t>
-            </w:r>
-          </w:p>
-          <w:p>
-            <w:r>
-              <w:t>Название преобразования/Параметр 1</w:t>
-            </w:r>
-            <w:r>
-              <w:t>/ … /</w:t>
-            </w:r>
-            <w:r>
-              <w:t xml:space="preserve">Параметр к </w:t>
             </w:r>
           </w:p>
         </w:tc>
       </w:tr>
     </w:tbl>
+    <w:p>
+      <w:r>
+        <w:t>При нажатии на кнопку «Подробнее» открывается окно с графиком ошибок и целевого функционала</w:t>
+      </w:r>
+      <w:r>
+        <w:t xml:space="preserve"> в зависимости от числа пройденных итераций</w:t>
+      </w:r>
+      <w:r>
+        <w:t xml:space="preserve">. </w:t>
+      </w:r>
+    </w:p>
+    <w:p/>
+    <w:p/>
     <w:p>
       <w:pPr>
         <w:pStyle w:val="1"/>
@@ -2147,12 +2406,8 @@
         </w:numPr>
       </w:pPr>
       <w:r>
-        <w:t>Просмотреть информацию о решателе</w:t>
-      </w:r>
-    </w:p>
-    <w:p>
-      <w:r>
-        <w:t>См. п.9</w:t>
+        <w:lastRenderedPageBreak/>
+        <w:t>Просмотреть информацию о задаче</w:t>
       </w:r>
     </w:p>
     <w:p>
@@ -2164,27 +2419,15 @@
         </w:numPr>
       </w:pPr>
       <w:r>
-        <w:lastRenderedPageBreak/>
-        <w:t>Просмотреть информацию о сценарии обучения</w:t>
-      </w:r>
-    </w:p>
-    <w:p>
-      <w:r>
-        <w:t>Нажатием на кнопку</w:t>
-      </w:r>
-      <w:proofErr w:type="gramStart"/>
+        <w:t>Просмотреть информацию о преобразовании параметров</w:t>
+      </w:r>
       <w:r>
         <w:t xml:space="preserve"> </w:t>
       </w:r>
-      <w:r>
-        <w:t>[…]</w:t>
-      </w:r>
-      <w:r>
-        <w:t xml:space="preserve"> </w:t>
-      </w:r>
-      <w:proofErr w:type="gramEnd"/>
-      <w:r>
-        <w:t>из окна п.15 открывается окно:</w:t>
+    </w:p>
+    <w:p>
+      <w:r>
+        <w:t>Двойной щелчок на выбранной задаче. Откроется окно:</w:t>
       </w:r>
     </w:p>
     <w:tbl>
@@ -2203,14 +2446,76 @@
           </w:tcPr>
           <w:p>
             <w:r>
-              <w:t>Название сценария обучения</w:t>
-            </w:r>
-          </w:p>
-          <w:p>
-            <w:r>
               <w:t>Название задачи</w:t>
             </w:r>
           </w:p>
+          <w:p>
+            <w:r>
+              <w:t>Входные параметры:</w:t>
+            </w:r>
+          </w:p>
+          <w:p>
+            <w:pPr>
+              <w:pStyle w:val="a5"/>
+              <w:numPr>
+                <w:ilvl w:val="0"/>
+                <w:numId w:val="11"/>
+              </w:numPr>
+            </w:pPr>
+            <w:r>
+              <w:t>Имя Тип Комментарий</w:t>
+            </w:r>
+          </w:p>
+          <w:p>
+            <w:pPr>
+              <w:pStyle w:val="a5"/>
+              <w:numPr>
+                <w:ilvl w:val="0"/>
+                <w:numId w:val="11"/>
+              </w:numPr>
+            </w:pPr>
+            <w:r>
+              <w:t>Имя Тип Комментарий</w:t>
+            </w:r>
+          </w:p>
+          <w:p>
+            <w:r>
+              <w:t>Выходные</w:t>
+            </w:r>
+            <w:r>
+              <w:t xml:space="preserve"> параметр</w:t>
+            </w:r>
+            <w:r>
+              <w:t>ы</w:t>
+            </w:r>
+            <w:r>
+              <w:t>:</w:t>
+            </w:r>
+          </w:p>
+          <w:p>
+            <w:pPr>
+              <w:pStyle w:val="a5"/>
+              <w:numPr>
+                <w:ilvl w:val="0"/>
+                <w:numId w:val="17"/>
+              </w:numPr>
+            </w:pPr>
+            <w:r>
+              <w:t>Имя Тип Комментарий</w:t>
+            </w:r>
+          </w:p>
+          <w:p>
+            <w:pPr>
+              <w:pStyle w:val="a5"/>
+              <w:numPr>
+                <w:ilvl w:val="0"/>
+                <w:numId w:val="17"/>
+              </w:numPr>
+            </w:pPr>
+            <w:r>
+              <w:t>Имя Тип Комментарий</w:t>
+            </w:r>
+          </w:p>
           <w:p/>
           <w:p>
             <w:r>
@@ -2225,40 +2530,12 @@
               <w:t>/ … /</w:t>
             </w:r>
             <w:r>
-              <w:t xml:space="preserve">Параметр </w:t>
-            </w:r>
-            <w:proofErr w:type="gramStart"/>
-            <w:r>
-              <w:t>к</w:t>
-            </w:r>
-            <w:proofErr w:type="gramEnd"/>
-          </w:p>
-          <w:p/>
-          <w:p>
-            <w:r>
-              <w:t>Тип работы с выборкой</w:t>
-            </w:r>
-          </w:p>
-          <w:p>
-            <w:r>
-              <w:t>Сид перемешивания выборки</w:t>
-            </w:r>
-          </w:p>
-          <w:p/>
-          <w:p>
-            <w:r>
-              <w:t>Тип алгоритма обучения</w:t>
-            </w:r>
-          </w:p>
-          <w:p>
-            <w:r>
-              <w:t>Параметры алгоритма обучения</w:t>
+              <w:t xml:space="preserve">Параметр к </w:t>
             </w:r>
           </w:p>
         </w:tc>
       </w:tr>
     </w:tbl>
-    <w:p/>
     <w:p>
       <w:pPr>
         <w:pStyle w:val="1"/>
@@ -2268,12 +2545,12 @@
         </w:numPr>
       </w:pPr>
       <w:r>
-        <w:t>Удалить решатель</w:t>
-      </w:r>
-    </w:p>
-    <w:p>
-      <w:r>
-        <w:t>Правый клик на выбранном решателе – удалить</w:t>
+        <w:t>Просмотреть информацию о решателе</w:t>
+      </w:r>
+    </w:p>
+    <w:p>
+      <w:r>
+        <w:t>См. п.9</w:t>
       </w:r>
     </w:p>
     <w:p>
@@ -2285,20 +2562,27 @@
         </w:numPr>
       </w:pPr>
       <w:r>
-        <w:t>Создать сценарий обучения</w:t>
-      </w:r>
-    </w:p>
-    <w:p>
-      <w:r>
-        <w:t xml:space="preserve">При обучении необходимо выбрать сценарий обучения из выпадающего списка. При выборе пункта «Создать </w:t>
-      </w:r>
-      <w:proofErr w:type="gramStart"/>
-      <w:r>
-        <w:t>новый</w:t>
-      </w:r>
-      <w:proofErr w:type="gramEnd"/>
-      <w:r>
-        <w:t>…» открывается окно:</w:t>
+        <w:t>Просмотреть информацию о сценарии обучения</w:t>
+      </w:r>
+      <w:r>
+        <w:t xml:space="preserve"> </w:t>
+      </w:r>
+    </w:p>
+    <w:p>
+      <w:r>
+        <w:t xml:space="preserve">В дереве задач нажать на кнопку </w:t>
+      </w:r>
+      <w:r>
+        <w:t>[</w:t>
+      </w:r>
+      <w:r>
+        <w:t>Сценарии обучения</w:t>
+      </w:r>
+      <w:r>
+        <w:t>]</w:t>
+      </w:r>
+      <w:r>
+        <w:t>. Откроется окно:</w:t>
       </w:r>
     </w:p>
     <w:tbl>
@@ -2316,161 +2600,152 @@
             <w:tcW w:w="9571" w:type="dxa"/>
           </w:tcPr>
           <w:p>
+            <w:r>
+              <w:t>Сценарии обучения:</w:t>
+            </w:r>
+          </w:p>
+          <w:p>
+            <w:r>
+              <w:t>[</w:t>
+            </w:r>
+            <w:r>
+              <w:t>…</w:t>
+            </w:r>
+            <w:r>
+              <w:t>]</w:t>
+            </w:r>
+            <w:r>
+              <w:t xml:space="preserve"> Название</w:t>
+            </w:r>
+            <w:r>
+              <w:t>/</w:t>
+            </w:r>
+            <w:r>
+              <w:t>Алгоритм обучения</w:t>
+            </w:r>
+            <w:r>
+              <w:t>/</w:t>
+            </w:r>
+            <w:r>
+              <w:t>Разделение выборки</w:t>
+            </w:r>
+            <w:r>
+              <w:t xml:space="preserve"> </w:t>
+            </w:r>
+            <w:r>
+              <w:t>[</w:t>
+            </w:r>
+            <w:r>
+              <w:rPr>
+                <w:lang w:val="en-US"/>
+              </w:rPr>
+              <w:t>x</w:t>
+            </w:r>
+            <w:r>
+              <w:t>]</w:t>
+            </w:r>
+          </w:p>
+          <w:p>
             <w:pPr>
               <w:rPr>
-                <w:i/>
+                <w:lang w:val="en-US"/>
               </w:rPr>
             </w:pPr>
             <w:r>
               <w:rPr>
-                <w:i/>
-              </w:rPr>
-              <w:t>Название сценария обучения</w:t>
-            </w:r>
-          </w:p>
-          <w:p>
-            <w:r>
-              <w:t>Название задачи</w:t>
-            </w:r>
-          </w:p>
-          <w:p/>
-          <w:p>
-            <w:r>
-              <w:t>Преобразования параметров:</w:t>
-            </w:r>
-          </w:p>
-          <w:p>
-            <w:r>
-              <w:rPr>
-                <w:i/>
-              </w:rPr>
-              <w:t>Название преобразования</w:t>
-            </w:r>
-            <w:r>
-              <w:t>/</w:t>
-            </w:r>
-            <w:r>
-              <w:t>{</w:t>
-            </w:r>
-            <w:r>
-              <w:t>Параметр 1</w:t>
-            </w:r>
-            <w:r>
-              <w:t>}</w:t>
-            </w:r>
-            <w:r>
-              <w:t>/ … /</w:t>
-            </w:r>
-            <w:r>
-              <w:t>{</w:t>
-            </w:r>
-            <w:r>
-              <w:t xml:space="preserve">Параметр </w:t>
-            </w:r>
-            <w:proofErr w:type="gramStart"/>
-            <w:r>
-              <w:t>к</w:t>
-            </w:r>
-            <w:proofErr w:type="gramEnd"/>
-            <w:r>
-              <w:t>}</w:t>
-            </w:r>
-          </w:p>
-          <w:p>
-            <w:pPr>
-              <w:rPr>
                 <w:lang w:val="en-US"/>
               </w:rPr>
-            </w:pPr>
-          </w:p>
-          <w:p>
-            <w:r>
-              <w:t>{</w:t>
-            </w:r>
-            <w:r>
-              <w:t>Тип работы с выборкой</w:t>
-            </w:r>
-            <w:r>
-              <w:t>}</w:t>
-            </w:r>
-          </w:p>
-          <w:p>
-            <w:pPr>
-              <w:rPr>
-                <w:i/>
-              </w:rPr>
-            </w:pPr>
-            <w:r>
-              <w:rPr>
-                <w:i/>
-              </w:rPr>
-              <w:t>Сид перемешивания выборки</w:t>
-            </w:r>
-          </w:p>
-          <w:p>
-            <w:pPr>
-              <w:rPr>
-                <w:i/>
-              </w:rPr>
-            </w:pPr>
-          </w:p>
-          <w:p>
-            <w:r>
-              <w:rPr>
-                <w:lang w:val="en-US"/>
-              </w:rPr>
-              <w:t>{</w:t>
-            </w:r>
-            <w:r>
-              <w:t>Тип алгоритма обучения</w:t>
-            </w:r>
-            <w:r>
-              <w:rPr>
-                <w:lang w:val="en-US"/>
-              </w:rPr>
-              <w:t>}</w:t>
-            </w:r>
-          </w:p>
-          <w:p>
-            <w:r>
-              <w:t>Параметры алгоритма обучения</w:t>
-            </w:r>
-          </w:p>
-          <w:p/>
-          <w:p>
-            <w:pPr>
-              <w:rPr>
-                <w:lang w:val="en-US"/>
-              </w:rPr>
-            </w:pPr>
-            <w:r>
-              <w:rPr>
-                <w:lang w:val="en-US"/>
-              </w:rPr>
-              <w:t>[</w:t>
-            </w:r>
-            <w:r>
-              <w:t>Создать</w:t>
-            </w:r>
-            <w:r>
-              <w:rPr>
-                <w:lang w:val="en-US"/>
-              </w:rPr>
-              <w:t>] [</w:t>
-            </w:r>
-            <w:r>
-              <w:t>Отменить</w:t>
-            </w:r>
-            <w:r>
-              <w:rPr>
-                <w:lang w:val="en-US"/>
-              </w:rPr>
-              <w:t>]</w:t>
+              <w:t>[+]</w:t>
             </w:r>
           </w:p>
         </w:tc>
       </w:tr>
     </w:tbl>
+    <w:p>
+      <w:r>
+        <w:t>Нажатием на кнопку</w:t>
+      </w:r>
+      <w:proofErr w:type="gramStart"/>
+      <w:r>
+        <w:t xml:space="preserve"> </w:t>
+      </w:r>
+      <w:r>
+        <w:t>[…]</w:t>
+      </w:r>
+      <w:r>
+        <w:t xml:space="preserve"> </w:t>
+      </w:r>
+      <w:proofErr w:type="gramEnd"/>
+      <w:r>
+        <w:t>открывается окно:</w:t>
+      </w:r>
+    </w:p>
+    <w:tbl>
+      <w:tblPr>
+        <w:tblStyle w:val="a6"/>
+        <w:tblW w:w="0" w:type="auto"/>
+        <w:tblLook w:val="04A0" w:firstRow="1" w:lastRow="0" w:firstColumn="1" w:lastColumn="0" w:noHBand="0" w:noVBand="1"/>
+      </w:tblPr>
+      <w:tblGrid>
+        <w:gridCol w:w="9571"/>
+      </w:tblGrid>
+      <w:tr>
+        <w:tc>
+          <w:tcPr>
+            <w:tcW w:w="9571" w:type="dxa"/>
+          </w:tcPr>
+          <w:p>
+            <w:r>
+              <w:t>Название сценария обучения</w:t>
+            </w:r>
+          </w:p>
+          <w:p>
+            <w:pPr>
+              <w:rPr>
+                <w:lang w:val="en-US"/>
+              </w:rPr>
+            </w:pPr>
+          </w:p>
+          <w:p>
+            <w:r>
+              <w:t>Тип работы с выборкой</w:t>
+            </w:r>
+          </w:p>
+          <w:p>
+            <w:r>
+              <w:t>Сид перемешивания выборки</w:t>
+            </w:r>
+          </w:p>
+          <w:p/>
+          <w:p>
+            <w:r>
+              <w:t>Тип алгоритма обучения</w:t>
+            </w:r>
+          </w:p>
+          <w:p>
+            <w:r>
+              <w:t>Параметры алгоритма обучения</w:t>
+            </w:r>
+          </w:p>
+        </w:tc>
+      </w:tr>
+    </w:tbl>
+    <w:p>
+      <w:r>
+        <w:t>Нажатием</w:t>
+      </w:r>
+      <w:proofErr w:type="gramStart"/>
+      <w:r>
+        <w:t xml:space="preserve"> </w:t>
+      </w:r>
+      <w:r>
+        <w:t xml:space="preserve">[+] </w:t>
+      </w:r>
+      <w:proofErr w:type="gramEnd"/>
+      <w:r>
+        <w:t>открывается окно из п. 19</w:t>
+      </w:r>
+    </w:p>
     <w:p>
       <w:pPr>
         <w:pStyle w:val="1"/>
@@ -2480,6 +2755,150 @@
         </w:numPr>
       </w:pPr>
       <w:r>
+        <w:t>Удалить решатель</w:t>
+      </w:r>
+    </w:p>
+    <w:p>
+      <w:r>
+        <w:t>Правый клик на выбранном решателе – удалить</w:t>
+      </w:r>
+    </w:p>
+    <w:p>
+      <w:pPr>
+        <w:pStyle w:val="1"/>
+        <w:numPr>
+          <w:ilvl w:val="0"/>
+          <w:numId w:val="5"/>
+        </w:numPr>
+      </w:pPr>
+      <w:r>
+        <w:t>Создать сценарий обучения</w:t>
+      </w:r>
+    </w:p>
+    <w:p>
+      <w:r>
+        <w:t>При обучении необходимо выбрать сценарий обучения из выпадающего списка. При выборе пункта «Создать новый…» открывается окно:</w:t>
+      </w:r>
+    </w:p>
+    <w:tbl>
+      <w:tblPr>
+        <w:tblStyle w:val="a6"/>
+        <w:tblW w:w="0" w:type="auto"/>
+        <w:tblLook w:val="04A0" w:firstRow="1" w:lastRow="0" w:firstColumn="1" w:lastColumn="0" w:noHBand="0" w:noVBand="1"/>
+      </w:tblPr>
+      <w:tblGrid>
+        <w:gridCol w:w="9571"/>
+      </w:tblGrid>
+      <w:tr>
+        <w:tc>
+          <w:tcPr>
+            <w:tcW w:w="9571" w:type="dxa"/>
+          </w:tcPr>
+          <w:p>
+            <w:pPr>
+              <w:rPr>
+                <w:i/>
+              </w:rPr>
+            </w:pPr>
+            <w:r>
+              <w:rPr>
+                <w:i/>
+              </w:rPr>
+              <w:t>Название сценария обучения</w:t>
+            </w:r>
+          </w:p>
+          <w:p>
+            <w:r>
+              <w:t>{</w:t>
+            </w:r>
+            <w:r>
+              <w:t>Тип работы с выборкой</w:t>
+            </w:r>
+            <w:r>
+              <w:t>}</w:t>
+            </w:r>
+          </w:p>
+          <w:p>
+            <w:pPr>
+              <w:rPr>
+                <w:i/>
+              </w:rPr>
+            </w:pPr>
+            <w:r>
+              <w:rPr>
+                <w:i/>
+              </w:rPr>
+              <w:t>Сид перемешивания выборки</w:t>
+            </w:r>
+          </w:p>
+          <w:p>
+            <w:pPr>
+              <w:rPr>
+                <w:i/>
+              </w:rPr>
+            </w:pPr>
+          </w:p>
+          <w:p>
+            <w:r>
+              <w:t>{</w:t>
+            </w:r>
+            <w:r>
+              <w:t>Тип алгоритма обучения</w:t>
+            </w:r>
+            <w:r>
+              <w:t>}</w:t>
+            </w:r>
+          </w:p>
+          <w:p>
+            <w:r>
+              <w:t>Параметры алгоритма обучения</w:t>
+            </w:r>
+          </w:p>
+          <w:p/>
+          <w:p>
+            <w:pPr>
+              <w:rPr>
+                <w:lang w:val="en-US"/>
+              </w:rPr>
+            </w:pPr>
+            <w:r>
+              <w:rPr>
+                <w:lang w:val="en-US"/>
+              </w:rPr>
+              <w:t>[</w:t>
+            </w:r>
+            <w:r>
+              <w:t>Создать</w:t>
+            </w:r>
+            <w:r>
+              <w:rPr>
+                <w:lang w:val="en-US"/>
+              </w:rPr>
+              <w:t>] [</w:t>
+            </w:r>
+            <w:r>
+              <w:t>Отменить</w:t>
+            </w:r>
+            <w:r>
+              <w:rPr>
+                <w:lang w:val="en-US"/>
+              </w:rPr>
+              <w:t>]</w:t>
+            </w:r>
+          </w:p>
+        </w:tc>
+      </w:tr>
+    </w:tbl>
+    <w:p>
+      <w:pPr>
+        <w:pStyle w:val="1"/>
+        <w:numPr>
+          <w:ilvl w:val="0"/>
+          <w:numId w:val="5"/>
+        </w:numPr>
+      </w:pPr>
+      <w:r>
+        <w:lastRenderedPageBreak/>
         <w:t>Удалить обученные параметры решателя</w:t>
       </w:r>
     </w:p>
@@ -2488,12 +2907,10 @@
         <w:t xml:space="preserve">см. п.12, в ячейке </w:t>
       </w:r>
       <w:proofErr w:type="spellStart"/>
-      <w:proofErr w:type="gramStart"/>
       <w:r>
         <w:t>д.б</w:t>
       </w:r>
       <w:proofErr w:type="spellEnd"/>
-      <w:proofErr w:type="gramEnd"/>
       <w:r>
         <w:t>. кнопка «Удалить».</w:t>
       </w:r>
@@ -2723,6 +3140,95 @@
     </w:lvl>
   </w:abstractNum>
   <w:abstractNum w:abstractNumId="2">
+    <w:nsid w:val="193F453B"/>
+    <w:multiLevelType w:val="hybridMultilevel"/>
+    <w:tmpl w:val="85AA4616"/>
+    <w:lvl w:ilvl="0" w:tplc="0419000F">
+      <w:start w:val="1"/>
+      <w:numFmt w:val="decimal"/>
+      <w:lvlText w:val="%1."/>
+      <w:lvlJc w:val="left"/>
+      <w:pPr>
+        <w:ind w:left="720" w:hanging="360"/>
+      </w:pPr>
+      <w:rPr>
+        <w:rFonts w:hint="default"/>
+      </w:rPr>
+    </w:lvl>
+    <w:lvl w:ilvl="1" w:tplc="04190019" w:tentative="1">
+      <w:start w:val="1"/>
+      <w:numFmt w:val="lowerLetter"/>
+      <w:lvlText w:val="%2."/>
+      <w:lvlJc w:val="left"/>
+      <w:pPr>
+        <w:ind w:left="1440" w:hanging="360"/>
+      </w:pPr>
+    </w:lvl>
+    <w:lvl w:ilvl="2" w:tplc="0419001B" w:tentative="1">
+      <w:start w:val="1"/>
+      <w:numFmt w:val="lowerRoman"/>
+      <w:lvlText w:val="%3."/>
+      <w:lvlJc w:val="right"/>
+      <w:pPr>
+        <w:ind w:left="2160" w:hanging="180"/>
+      </w:pPr>
+    </w:lvl>
+    <w:lvl w:ilvl="3" w:tplc="0419000F" w:tentative="1">
+      <w:start w:val="1"/>
+      <w:numFmt w:val="decimal"/>
+      <w:lvlText w:val="%4."/>
+      <w:lvlJc w:val="left"/>
+      <w:pPr>
+        <w:ind w:left="2880" w:hanging="360"/>
+      </w:pPr>
+    </w:lvl>
+    <w:lvl w:ilvl="4" w:tplc="04190019" w:tentative="1">
+      <w:start w:val="1"/>
+      <w:numFmt w:val="lowerLetter"/>
+      <w:lvlText w:val="%5."/>
+      <w:lvlJc w:val="left"/>
+      <w:pPr>
+        <w:ind w:left="3600" w:hanging="360"/>
+      </w:pPr>
+    </w:lvl>
+    <w:lvl w:ilvl="5" w:tplc="0419001B" w:tentative="1">
+      <w:start w:val="1"/>
+      <w:numFmt w:val="lowerRoman"/>
+      <w:lvlText w:val="%6."/>
+      <w:lvlJc w:val="right"/>
+      <w:pPr>
+        <w:ind w:left="4320" w:hanging="180"/>
+      </w:pPr>
+    </w:lvl>
+    <w:lvl w:ilvl="6" w:tplc="0419000F" w:tentative="1">
+      <w:start w:val="1"/>
+      <w:numFmt w:val="decimal"/>
+      <w:lvlText w:val="%7."/>
+      <w:lvlJc w:val="left"/>
+      <w:pPr>
+        <w:ind w:left="5040" w:hanging="360"/>
+      </w:pPr>
+    </w:lvl>
+    <w:lvl w:ilvl="7" w:tplc="04190019" w:tentative="1">
+      <w:start w:val="1"/>
+      <w:numFmt w:val="lowerLetter"/>
+      <w:lvlText w:val="%8."/>
+      <w:lvlJc w:val="left"/>
+      <w:pPr>
+        <w:ind w:left="5760" w:hanging="360"/>
+      </w:pPr>
+    </w:lvl>
+    <w:lvl w:ilvl="8" w:tplc="0419001B" w:tentative="1">
+      <w:start w:val="1"/>
+      <w:numFmt w:val="lowerRoman"/>
+      <w:lvlText w:val="%9."/>
+      <w:lvlJc w:val="right"/>
+      <w:pPr>
+        <w:ind w:left="6480" w:hanging="180"/>
+      </w:pPr>
+    </w:lvl>
+  </w:abstractNum>
+  <w:abstractNum w:abstractNumId="3">
     <w:nsid w:val="19C01670"/>
     <w:multiLevelType w:val="hybridMultilevel"/>
     <w:tmpl w:val="14149AA6"/>
@@ -2811,7 +3317,7 @@
       </w:pPr>
     </w:lvl>
   </w:abstractNum>
-  <w:abstractNum w:abstractNumId="3">
+  <w:abstractNum w:abstractNumId="4">
     <w:nsid w:val="21B67D7B"/>
     <w:multiLevelType w:val="hybridMultilevel"/>
     <w:tmpl w:val="EA3E0C8C"/>
@@ -2900,7 +3406,7 @@
       </w:pPr>
     </w:lvl>
   </w:abstractNum>
-  <w:abstractNum w:abstractNumId="4">
+  <w:abstractNum w:abstractNumId="5">
     <w:nsid w:val="2D6B20D5"/>
     <w:multiLevelType w:val="hybridMultilevel"/>
     <w:tmpl w:val="E8467C04"/>
@@ -2989,7 +3495,96 @@
       </w:pPr>
     </w:lvl>
   </w:abstractNum>
-  <w:abstractNum w:abstractNumId="5">
+  <w:abstractNum w:abstractNumId="6">
+    <w:nsid w:val="3C0F4857"/>
+    <w:multiLevelType w:val="hybridMultilevel"/>
+    <w:tmpl w:val="37F4E53C"/>
+    <w:lvl w:ilvl="0" w:tplc="0419000F">
+      <w:start w:val="1"/>
+      <w:numFmt w:val="decimal"/>
+      <w:lvlText w:val="%1."/>
+      <w:lvlJc w:val="left"/>
+      <w:pPr>
+        <w:ind w:left="720" w:hanging="360"/>
+      </w:pPr>
+      <w:rPr>
+        <w:rFonts w:hint="default"/>
+      </w:rPr>
+    </w:lvl>
+    <w:lvl w:ilvl="1" w:tplc="04190019" w:tentative="1">
+      <w:start w:val="1"/>
+      <w:numFmt w:val="lowerLetter"/>
+      <w:lvlText w:val="%2."/>
+      <w:lvlJc w:val="left"/>
+      <w:pPr>
+        <w:ind w:left="1440" w:hanging="360"/>
+      </w:pPr>
+    </w:lvl>
+    <w:lvl w:ilvl="2" w:tplc="0419001B" w:tentative="1">
+      <w:start w:val="1"/>
+      <w:numFmt w:val="lowerRoman"/>
+      <w:lvlText w:val="%3."/>
+      <w:lvlJc w:val="right"/>
+      <w:pPr>
+        <w:ind w:left="2160" w:hanging="180"/>
+      </w:pPr>
+    </w:lvl>
+    <w:lvl w:ilvl="3" w:tplc="0419000F" w:tentative="1">
+      <w:start w:val="1"/>
+      <w:numFmt w:val="decimal"/>
+      <w:lvlText w:val="%4."/>
+      <w:lvlJc w:val="left"/>
+      <w:pPr>
+        <w:ind w:left="2880" w:hanging="360"/>
+      </w:pPr>
+    </w:lvl>
+    <w:lvl w:ilvl="4" w:tplc="04190019" w:tentative="1">
+      <w:start w:val="1"/>
+      <w:numFmt w:val="lowerLetter"/>
+      <w:lvlText w:val="%5."/>
+      <w:lvlJc w:val="left"/>
+      <w:pPr>
+        <w:ind w:left="3600" w:hanging="360"/>
+      </w:pPr>
+    </w:lvl>
+    <w:lvl w:ilvl="5" w:tplc="0419001B" w:tentative="1">
+      <w:start w:val="1"/>
+      <w:numFmt w:val="lowerRoman"/>
+      <w:lvlText w:val="%6."/>
+      <w:lvlJc w:val="right"/>
+      <w:pPr>
+        <w:ind w:left="4320" w:hanging="180"/>
+      </w:pPr>
+    </w:lvl>
+    <w:lvl w:ilvl="6" w:tplc="0419000F" w:tentative="1">
+      <w:start w:val="1"/>
+      <w:numFmt w:val="decimal"/>
+      <w:lvlText w:val="%7."/>
+      <w:lvlJc w:val="left"/>
+      <w:pPr>
+        <w:ind w:left="5040" w:hanging="360"/>
+      </w:pPr>
+    </w:lvl>
+    <w:lvl w:ilvl="7" w:tplc="04190019" w:tentative="1">
+      <w:start w:val="1"/>
+      <w:numFmt w:val="lowerLetter"/>
+      <w:lvlText w:val="%8."/>
+      <w:lvlJc w:val="left"/>
+      <w:pPr>
+        <w:ind w:left="5760" w:hanging="360"/>
+      </w:pPr>
+    </w:lvl>
+    <w:lvl w:ilvl="8" w:tplc="0419001B" w:tentative="1">
+      <w:start w:val="1"/>
+      <w:numFmt w:val="lowerRoman"/>
+      <w:lvlText w:val="%9."/>
+      <w:lvlJc w:val="right"/>
+      <w:pPr>
+        <w:ind w:left="6480" w:hanging="180"/>
+      </w:pPr>
+    </w:lvl>
+  </w:abstractNum>
+  <w:abstractNum w:abstractNumId="7">
     <w:nsid w:val="48E540C6"/>
     <w:multiLevelType w:val="hybridMultilevel"/>
     <w:tmpl w:val="22707328"/>
@@ -3078,7 +3673,7 @@
       </w:pPr>
     </w:lvl>
   </w:abstractNum>
-  <w:abstractNum w:abstractNumId="6">
+  <w:abstractNum w:abstractNumId="8">
     <w:nsid w:val="49477176"/>
     <w:multiLevelType w:val="hybridMultilevel"/>
     <w:tmpl w:val="34DC493A"/>
@@ -3167,7 +3762,7 @@
       </w:pPr>
     </w:lvl>
   </w:abstractNum>
-  <w:abstractNum w:abstractNumId="7">
+  <w:abstractNum w:abstractNumId="9">
     <w:nsid w:val="4DE34C27"/>
     <w:multiLevelType w:val="hybridMultilevel"/>
     <w:tmpl w:val="1C30B862"/>
@@ -3256,7 +3851,7 @@
       </w:pPr>
     </w:lvl>
   </w:abstractNum>
-  <w:abstractNum w:abstractNumId="8">
+  <w:abstractNum w:abstractNumId="10">
     <w:nsid w:val="55F25B38"/>
     <w:multiLevelType w:val="hybridMultilevel"/>
     <w:tmpl w:val="32763DFE"/>
@@ -3345,7 +3940,7 @@
       </w:pPr>
     </w:lvl>
   </w:abstractNum>
-  <w:abstractNum w:abstractNumId="9">
+  <w:abstractNum w:abstractNumId="11">
     <w:nsid w:val="655D5D25"/>
     <w:multiLevelType w:val="multilevel"/>
     <w:tmpl w:val="0419001F"/>
@@ -3431,7 +4026,185 @@
       </w:pPr>
     </w:lvl>
   </w:abstractNum>
-  <w:abstractNum w:abstractNumId="10">
+  <w:abstractNum w:abstractNumId="12">
+    <w:nsid w:val="685267ED"/>
+    <w:multiLevelType w:val="hybridMultilevel"/>
+    <w:tmpl w:val="EA3E0C8C"/>
+    <w:lvl w:ilvl="0" w:tplc="0419000F">
+      <w:start w:val="1"/>
+      <w:numFmt w:val="decimal"/>
+      <w:lvlText w:val="%1."/>
+      <w:lvlJc w:val="left"/>
+      <w:pPr>
+        <w:ind w:left="720" w:hanging="360"/>
+      </w:pPr>
+      <w:rPr>
+        <w:rFonts w:hint="default"/>
+      </w:rPr>
+    </w:lvl>
+    <w:lvl w:ilvl="1" w:tplc="04190019" w:tentative="1">
+      <w:start w:val="1"/>
+      <w:numFmt w:val="lowerLetter"/>
+      <w:lvlText w:val="%2."/>
+      <w:lvlJc w:val="left"/>
+      <w:pPr>
+        <w:ind w:left="1440" w:hanging="360"/>
+      </w:pPr>
+    </w:lvl>
+    <w:lvl w:ilvl="2" w:tplc="0419001B" w:tentative="1">
+      <w:start w:val="1"/>
+      <w:numFmt w:val="lowerRoman"/>
+      <w:lvlText w:val="%3."/>
+      <w:lvlJc w:val="right"/>
+      <w:pPr>
+        <w:ind w:left="2160" w:hanging="180"/>
+      </w:pPr>
+    </w:lvl>
+    <w:lvl w:ilvl="3" w:tplc="0419000F" w:tentative="1">
+      <w:start w:val="1"/>
+      <w:numFmt w:val="decimal"/>
+      <w:lvlText w:val="%4."/>
+      <w:lvlJc w:val="left"/>
+      <w:pPr>
+        <w:ind w:left="2880" w:hanging="360"/>
+      </w:pPr>
+    </w:lvl>
+    <w:lvl w:ilvl="4" w:tplc="04190019" w:tentative="1">
+      <w:start w:val="1"/>
+      <w:numFmt w:val="lowerLetter"/>
+      <w:lvlText w:val="%5."/>
+      <w:lvlJc w:val="left"/>
+      <w:pPr>
+        <w:ind w:left="3600" w:hanging="360"/>
+      </w:pPr>
+    </w:lvl>
+    <w:lvl w:ilvl="5" w:tplc="0419001B" w:tentative="1">
+      <w:start w:val="1"/>
+      <w:numFmt w:val="lowerRoman"/>
+      <w:lvlText w:val="%6."/>
+      <w:lvlJc w:val="right"/>
+      <w:pPr>
+        <w:ind w:left="4320" w:hanging="180"/>
+      </w:pPr>
+    </w:lvl>
+    <w:lvl w:ilvl="6" w:tplc="0419000F" w:tentative="1">
+      <w:start w:val="1"/>
+      <w:numFmt w:val="decimal"/>
+      <w:lvlText w:val="%7."/>
+      <w:lvlJc w:val="left"/>
+      <w:pPr>
+        <w:ind w:left="5040" w:hanging="360"/>
+      </w:pPr>
+    </w:lvl>
+    <w:lvl w:ilvl="7" w:tplc="04190019" w:tentative="1">
+      <w:start w:val="1"/>
+      <w:numFmt w:val="lowerLetter"/>
+      <w:lvlText w:val="%8."/>
+      <w:lvlJc w:val="left"/>
+      <w:pPr>
+        <w:ind w:left="5760" w:hanging="360"/>
+      </w:pPr>
+    </w:lvl>
+    <w:lvl w:ilvl="8" w:tplc="0419001B" w:tentative="1">
+      <w:start w:val="1"/>
+      <w:numFmt w:val="lowerRoman"/>
+      <w:lvlText w:val="%9."/>
+      <w:lvlJc w:val="right"/>
+      <w:pPr>
+        <w:ind w:left="6480" w:hanging="180"/>
+      </w:pPr>
+    </w:lvl>
+  </w:abstractNum>
+  <w:abstractNum w:abstractNumId="13">
+    <w:nsid w:val="698C6A92"/>
+    <w:multiLevelType w:val="hybridMultilevel"/>
+    <w:tmpl w:val="BA6425FE"/>
+    <w:lvl w:ilvl="0" w:tplc="0419000F">
+      <w:start w:val="1"/>
+      <w:numFmt w:val="decimal"/>
+      <w:lvlText w:val="%1."/>
+      <w:lvlJc w:val="left"/>
+      <w:pPr>
+        <w:ind w:left="720" w:hanging="360"/>
+      </w:pPr>
+      <w:rPr>
+        <w:rFonts w:hint="default"/>
+      </w:rPr>
+    </w:lvl>
+    <w:lvl w:ilvl="1" w:tplc="04190019" w:tentative="1">
+      <w:start w:val="1"/>
+      <w:numFmt w:val="lowerLetter"/>
+      <w:lvlText w:val="%2."/>
+      <w:lvlJc w:val="left"/>
+      <w:pPr>
+        <w:ind w:left="1440" w:hanging="360"/>
+      </w:pPr>
+    </w:lvl>
+    <w:lvl w:ilvl="2" w:tplc="0419001B" w:tentative="1">
+      <w:start w:val="1"/>
+      <w:numFmt w:val="lowerRoman"/>
+      <w:lvlText w:val="%3."/>
+      <w:lvlJc w:val="right"/>
+      <w:pPr>
+        <w:ind w:left="2160" w:hanging="180"/>
+      </w:pPr>
+    </w:lvl>
+    <w:lvl w:ilvl="3" w:tplc="0419000F" w:tentative="1">
+      <w:start w:val="1"/>
+      <w:numFmt w:val="decimal"/>
+      <w:lvlText w:val="%4."/>
+      <w:lvlJc w:val="left"/>
+      <w:pPr>
+        <w:ind w:left="2880" w:hanging="360"/>
+      </w:pPr>
+    </w:lvl>
+    <w:lvl w:ilvl="4" w:tplc="04190019" w:tentative="1">
+      <w:start w:val="1"/>
+      <w:numFmt w:val="lowerLetter"/>
+      <w:lvlText w:val="%5."/>
+      <w:lvlJc w:val="left"/>
+      <w:pPr>
+        <w:ind w:left="3600" w:hanging="360"/>
+      </w:pPr>
+    </w:lvl>
+    <w:lvl w:ilvl="5" w:tplc="0419001B" w:tentative="1">
+      <w:start w:val="1"/>
+      <w:numFmt w:val="lowerRoman"/>
+      <w:lvlText w:val="%6."/>
+      <w:lvlJc w:val="right"/>
+      <w:pPr>
+        <w:ind w:left="4320" w:hanging="180"/>
+      </w:pPr>
+    </w:lvl>
+    <w:lvl w:ilvl="6" w:tplc="0419000F" w:tentative="1">
+      <w:start w:val="1"/>
+      <w:numFmt w:val="decimal"/>
+      <w:lvlText w:val="%7."/>
+      <w:lvlJc w:val="left"/>
+      <w:pPr>
+        <w:ind w:left="5040" w:hanging="360"/>
+      </w:pPr>
+    </w:lvl>
+    <w:lvl w:ilvl="7" w:tplc="04190019" w:tentative="1">
+      <w:start w:val="1"/>
+      <w:numFmt w:val="lowerLetter"/>
+      <w:lvlText w:val="%8."/>
+      <w:lvlJc w:val="left"/>
+      <w:pPr>
+        <w:ind w:left="5760" w:hanging="360"/>
+      </w:pPr>
+    </w:lvl>
+    <w:lvl w:ilvl="8" w:tplc="0419001B" w:tentative="1">
+      <w:start w:val="1"/>
+      <w:numFmt w:val="lowerRoman"/>
+      <w:lvlText w:val="%9."/>
+      <w:lvlJc w:val="right"/>
+      <w:pPr>
+        <w:ind w:left="6480" w:hanging="180"/>
+      </w:pPr>
+    </w:lvl>
+  </w:abstractNum>
+  <w:abstractNum w:abstractNumId="14">
     <w:nsid w:val="6B513F32"/>
     <w:multiLevelType w:val="hybridMultilevel"/>
     <w:tmpl w:val="D9402DF4"/>
@@ -3520,7 +4293,7 @@
       </w:pPr>
     </w:lvl>
   </w:abstractNum>
-  <w:abstractNum w:abstractNumId="11">
+  <w:abstractNum w:abstractNumId="15">
     <w:nsid w:val="72D769F7"/>
     <w:multiLevelType w:val="hybridMultilevel"/>
     <w:tmpl w:val="3B2EBDD0"/>
@@ -3609,11 +4382,11 @@
       </w:pPr>
     </w:lvl>
   </w:abstractNum>
-  <w:abstractNum w:abstractNumId="12">
+  <w:abstractNum w:abstractNumId="16">
     <w:nsid w:val="7CE77CB3"/>
     <w:multiLevelType w:val="hybridMultilevel"/>
-    <w:tmpl w:val="55FCFC66"/>
-    <w:lvl w:ilvl="0" w:tplc="0419000F">
+    <w:tmpl w:val="7B948308"/>
+    <w:lvl w:ilvl="0" w:tplc="4AEEF750">
       <w:start w:val="1"/>
       <w:numFmt w:val="decimal"/>
       <w:lvlText w:val="%1."/>
@@ -3623,6 +4396,7 @@
       </w:pPr>
       <w:rPr>
         <w:rFonts w:hint="default"/>
+        <w:color w:val="auto"/>
       </w:rPr>
     </w:lvl>
     <w:lvl w:ilvl="1" w:tplc="04190019" w:tentative="1">
@@ -3699,43 +4473,55 @@
     </w:lvl>
   </w:abstractNum>
   <w:num w:numId="1">
-    <w:abstractNumId w:val="12"/>
+    <w:abstractNumId w:val="16"/>
   </w:num>
   <w:num w:numId="2">
-    <w:abstractNumId w:val="7"/>
+    <w:abstractNumId w:val="9"/>
   </w:num>
   <w:num w:numId="3">
-    <w:abstractNumId w:val="9"/>
+    <w:abstractNumId w:val="11"/>
   </w:num>
   <w:num w:numId="4">
-    <w:abstractNumId w:val="4"/>
+    <w:abstractNumId w:val="5"/>
   </w:num>
   <w:num w:numId="5">
+    <w:abstractNumId w:val="10"/>
+  </w:num>
+  <w:num w:numId="6">
+    <w:abstractNumId w:val="14"/>
+  </w:num>
+  <w:num w:numId="7">
     <w:abstractNumId w:val="8"/>
   </w:num>
-  <w:num w:numId="6">
-    <w:abstractNumId w:val="10"/>
-  </w:num>
-  <w:num w:numId="7">
-    <w:abstractNumId w:val="6"/>
-  </w:num>
   <w:num w:numId="8">
-    <w:abstractNumId w:val="11"/>
+    <w:abstractNumId w:val="15"/>
   </w:num>
   <w:num w:numId="9">
     <w:abstractNumId w:val="0"/>
   </w:num>
   <w:num w:numId="10">
-    <w:abstractNumId w:val="2"/>
+    <w:abstractNumId w:val="3"/>
   </w:num>
   <w:num w:numId="11">
-    <w:abstractNumId w:val="3"/>
+    <w:abstractNumId w:val="4"/>
   </w:num>
   <w:num w:numId="12">
     <w:abstractNumId w:val="1"/>
   </w:num>
   <w:num w:numId="13">
-    <w:abstractNumId w:val="5"/>
+    <w:abstractNumId w:val="7"/>
+  </w:num>
+  <w:num w:numId="14">
+    <w:abstractNumId w:val="2"/>
+  </w:num>
+  <w:num w:numId="15">
+    <w:abstractNumId w:val="6"/>
+  </w:num>
+  <w:num w:numId="16">
+    <w:abstractNumId w:val="13"/>
+  </w:num>
+  <w:num w:numId="17">
+    <w:abstractNumId w:val="12"/>
   </w:num>
 </w:numbering>
 </file>

</xml_diff>